<commit_message>
wrote script to extract monthly data from weekly data
</commit_message>
<xml_diff>
--- a/Existing Literature.docx
+++ b/Existing Literature.docx
@@ -101,7 +101,15 @@
         </w:numPr>
       </w:pPr>
       <w:r>
-        <w:t xml:space="preserve">How can we use re-sampling simulation techniques to simulate and replicate observations </w:t>
+        <w:t xml:space="preserve">How can we use re-sampling simulation techniques to simulate and replicate </w:t>
+      </w:r>
+      <w:proofErr w:type="gramStart"/>
+      <w:r>
+        <w:t>observations</w:t>
+      </w:r>
+      <w:proofErr w:type="gramEnd"/>
+      <w:r>
+        <w:t xml:space="preserve"> </w:t>
       </w:r>
     </w:p>
     <w:p>
@@ -183,6 +191,7 @@
       <w:r>
         <w:rPr>
           <w:rFonts w:ascii="Times New Roman" w:eastAsia="Times New Roman" w:hAnsi="Times New Roman" w:cs="Times New Roman"/>
+          <w:noProof/>
         </w:rPr>
         <w:drawing>
           <wp:inline distT="0" distB="0" distL="0" distR="0" wp14:anchorId="6E985373" wp14:editId="295360BE">
@@ -231,7 +240,15 @@
         </w:numPr>
       </w:pPr>
       <w:r>
-        <w:t>R and alpha represent a rates – they’re positive</w:t>
+        <w:t xml:space="preserve">R and alpha represent a </w:t>
+      </w:r>
+      <w:proofErr w:type="gramStart"/>
+      <w:r>
+        <w:t>rates</w:t>
+      </w:r>
+      <w:proofErr w:type="gramEnd"/>
+      <w:r>
+        <w:t xml:space="preserve"> – they’re positive</w:t>
       </w:r>
     </w:p>
     <w:p>
@@ -266,23 +283,7 @@
             <w:color w:val="0000FF"/>
             <w:u w:val="single"/>
           </w:rPr>
-          <w:t>https://www.hindawi.com/journals/cmmm/2</w:t>
-        </w:r>
-        <w:r>
-          <w:rPr>
-            <w:rFonts w:ascii="Times New Roman" w:eastAsia="Times New Roman" w:hAnsi="Times New Roman" w:cs="Times New Roman"/>
-            <w:color w:val="0000FF"/>
-            <w:u w:val="single"/>
-          </w:rPr>
-          <w:t>0</w:t>
-        </w:r>
-        <w:r>
-          <w:rPr>
-            <w:rFonts w:ascii="Times New Roman" w:eastAsia="Times New Roman" w:hAnsi="Times New Roman" w:cs="Times New Roman"/>
-            <w:color w:val="0000FF"/>
-            <w:u w:val="single"/>
-          </w:rPr>
-          <w:t>18/2657461/</w:t>
+          <w:t>https://www.hindawi.com/journals/cmmm/2018/2657461/</w:t>
         </w:r>
       </w:hyperlink>
     </w:p>
@@ -291,8 +292,6 @@
       <w:r>
         <w:t>SIR model for meningitis</w:t>
       </w:r>
-      <w:bookmarkStart w:id="0" w:name="_GoBack"/>
-      <w:bookmarkEnd w:id="0"/>
     </w:p>
     <w:p>
       <w:pPr>
@@ -424,6 +423,29 @@
       </w:hyperlink>
     </w:p>
     <w:p/>
+    <w:p>
+      <w:pPr>
+        <w:pBdr>
+          <w:bottom w:val="single" w:sz="6" w:space="1" w:color="auto"/>
+        </w:pBdr>
+      </w:pPr>
+    </w:p>
+    <w:p/>
+    <w:p/>
+    <w:p>
+      <w:hyperlink r:id="rId15" w:history="1">
+        <w:r>
+          <w:rPr>
+            <w:rStyle w:val="Hyperlink"/>
+          </w:rPr>
+          <w:t>http://bayesiandeeplearning.org/2018/papers/151.pdf</w:t>
+        </w:r>
+      </w:hyperlink>
+    </w:p>
+    <w:p>
+      <w:bookmarkStart w:id="0" w:name="_GoBack"/>
+      <w:bookmarkEnd w:id="0"/>
+    </w:p>
     <w:sectPr>
       <w:pgSz w:w="12240" w:h="15840"/>
       <w:pgMar w:top="1440" w:right="1440" w:bottom="1440" w:left="1440" w:header="720" w:footer="720" w:gutter="0"/>

</xml_diff>

<commit_message>
ran more LSTM tests
</commit_message>
<xml_diff>
--- a/Existing Literature.docx
+++ b/Existing Literature.docx
@@ -8,15 +8,9 @@
       </w:r>
     </w:p>
     <w:p>
-      <w:pPr>
-        <w:rPr>
-          <w:rFonts w:ascii="Times New Roman" w:eastAsia="Times New Roman" w:hAnsi="Times New Roman" w:cs="Times New Roman"/>
-        </w:rPr>
-      </w:pPr>
       <w:hyperlink r:id="rId5" w:history="1">
         <w:r>
           <w:rPr>
-            <w:rFonts w:ascii="Times New Roman" w:eastAsia="Times New Roman" w:hAnsi="Times New Roman" w:cs="Times New Roman"/>
             <w:color w:val="0000FF"/>
             <w:u w:val="single"/>
           </w:rPr>
@@ -131,15 +125,9 @@
       </w:r>
     </w:p>
     <w:p>
-      <w:pPr>
-        <w:rPr>
-          <w:rFonts w:ascii="Times New Roman" w:eastAsia="Times New Roman" w:hAnsi="Times New Roman" w:cs="Times New Roman"/>
-        </w:rPr>
-      </w:pPr>
       <w:hyperlink r:id="rId6" w:history="1">
         <w:r>
           <w:rPr>
-            <w:rFonts w:ascii="Times New Roman" w:eastAsia="Times New Roman" w:hAnsi="Times New Roman" w:cs="Times New Roman"/>
             <w:color w:val="0000FF"/>
             <w:u w:val="single"/>
           </w:rPr>
@@ -271,15 +259,9 @@
       </w:r>
     </w:p>
     <w:p>
-      <w:pPr>
-        <w:rPr>
-          <w:rFonts w:ascii="Times New Roman" w:eastAsia="Times New Roman" w:hAnsi="Times New Roman" w:cs="Times New Roman"/>
-        </w:rPr>
-      </w:pPr>
       <w:hyperlink r:id="rId8" w:history="1">
         <w:r>
           <w:rPr>
-            <w:rFonts w:ascii="Times New Roman" w:eastAsia="Times New Roman" w:hAnsi="Times New Roman" w:cs="Times New Roman"/>
             <w:color w:val="0000FF"/>
             <w:u w:val="single"/>
           </w:rPr>
@@ -294,15 +276,9 @@
       </w:r>
     </w:p>
     <w:p>
-      <w:pPr>
-        <w:rPr>
-          <w:rFonts w:ascii="Times New Roman" w:eastAsia="Times New Roman" w:hAnsi="Times New Roman" w:cs="Times New Roman"/>
-        </w:rPr>
-      </w:pPr>
       <w:hyperlink r:id="rId9" w:history="1">
         <w:r>
           <w:rPr>
-            <w:rFonts w:ascii="Times New Roman" w:eastAsia="Times New Roman" w:hAnsi="Times New Roman" w:cs="Times New Roman"/>
             <w:color w:val="0000FF"/>
             <w:u w:val="single"/>
           </w:rPr>
@@ -318,15 +294,9 @@
       </w:r>
     </w:p>
     <w:p>
-      <w:pPr>
-        <w:rPr>
-          <w:rFonts w:ascii="Times New Roman" w:eastAsia="Times New Roman" w:hAnsi="Times New Roman" w:cs="Times New Roman"/>
-        </w:rPr>
-      </w:pPr>
       <w:hyperlink r:id="rId10" w:history="1">
         <w:r>
           <w:rPr>
-            <w:rFonts w:ascii="Times New Roman" w:eastAsia="Times New Roman" w:hAnsi="Times New Roman" w:cs="Times New Roman"/>
             <w:color w:val="0000FF"/>
             <w:u w:val="single"/>
           </w:rPr>
@@ -336,15 +306,9 @@
     </w:p>
     <w:p/>
     <w:p>
-      <w:pPr>
-        <w:rPr>
-          <w:rFonts w:ascii="Times New Roman" w:eastAsia="Times New Roman" w:hAnsi="Times New Roman" w:cs="Times New Roman"/>
-        </w:rPr>
-      </w:pPr>
       <w:hyperlink r:id="rId11" w:history="1">
         <w:r>
           <w:rPr>
-            <w:rFonts w:ascii="Times New Roman" w:eastAsia="Times New Roman" w:hAnsi="Times New Roman" w:cs="Times New Roman"/>
             <w:color w:val="0000FF"/>
             <w:u w:val="single"/>
           </w:rPr>
@@ -359,15 +323,9 @@
       </w:r>
     </w:p>
     <w:p>
-      <w:pPr>
-        <w:rPr>
-          <w:rFonts w:ascii="Times New Roman" w:eastAsia="Times New Roman" w:hAnsi="Times New Roman" w:cs="Times New Roman"/>
-        </w:rPr>
-      </w:pPr>
       <w:hyperlink r:id="rId12" w:history="1">
         <w:r>
           <w:rPr>
-            <w:rFonts w:ascii="Times New Roman" w:eastAsia="Times New Roman" w:hAnsi="Times New Roman" w:cs="Times New Roman"/>
             <w:color w:val="0000FF"/>
             <w:u w:val="single"/>
           </w:rPr>
@@ -382,15 +340,9 @@
       </w:r>
     </w:p>
     <w:p>
-      <w:pPr>
-        <w:rPr>
-          <w:rFonts w:ascii="Times New Roman" w:eastAsia="Times New Roman" w:hAnsi="Times New Roman" w:cs="Times New Roman"/>
-        </w:rPr>
-      </w:pPr>
       <w:hyperlink r:id="rId13" w:history="1">
         <w:r>
           <w:rPr>
-            <w:rFonts w:ascii="Times New Roman" w:eastAsia="Times New Roman" w:hAnsi="Times New Roman" w:cs="Times New Roman"/>
             <w:color w:val="0000FF"/>
             <w:u w:val="single"/>
           </w:rPr>
@@ -406,15 +358,9 @@
       </w:r>
     </w:p>
     <w:p>
-      <w:pPr>
-        <w:rPr>
-          <w:rFonts w:ascii="Times New Roman" w:eastAsia="Times New Roman" w:hAnsi="Times New Roman" w:cs="Times New Roman"/>
-        </w:rPr>
-      </w:pPr>
       <w:hyperlink r:id="rId14" w:history="1">
         <w:r>
           <w:rPr>
-            <w:rFonts w:ascii="Times New Roman" w:eastAsia="Times New Roman" w:hAnsi="Times New Roman" w:cs="Times New Roman"/>
             <w:color w:val="0000FF"/>
             <w:u w:val="single"/>
           </w:rPr>
@@ -433,6 +379,11 @@
     <w:p/>
     <w:p/>
     <w:p>
+      <w:pPr>
+        <w:rPr>
+          <w:rStyle w:val="Hyperlink"/>
+        </w:rPr>
+      </w:pPr>
       <w:hyperlink r:id="rId15" w:history="1">
         <w:r>
           <w:rPr>
@@ -443,9 +394,108 @@
       </w:hyperlink>
     </w:p>
     <w:p>
-      <w:bookmarkStart w:id="0" w:name="_GoBack"/>
-      <w:bookmarkEnd w:id="0"/>
-    </w:p>
+      <w:pPr>
+        <w:rPr>
+          <w:rStyle w:val="Hyperlink"/>
+        </w:rPr>
+      </w:pPr>
+    </w:p>
+    <w:p/>
+    <w:p>
+      <w:r>
+        <w:t>Attention for Time Series Article</w:t>
+      </w:r>
+    </w:p>
+    <w:p>
+      <w:hyperlink r:id="rId16" w:history="1">
+        <w:r>
+          <w:rPr>
+            <w:rStyle w:val="Hyperlink"/>
+          </w:rPr>
+          <w:t>https://towardsdatascience.com/attention-for-time-series-classification-and-forecasting-261723e0006d</w:t>
+        </w:r>
+      </w:hyperlink>
+    </w:p>
+    <w:p/>
+    <w:p/>
+    <w:p>
+      <w:r>
+        <w:t>Attention Based Mechanisms for Time-Series Prediction</w:t>
+      </w:r>
+    </w:p>
+    <w:p>
+      <w:r>
+        <w:t>LSTNET</w:t>
+      </w:r>
+    </w:p>
+    <w:p>
+      <w:hyperlink r:id="rId17" w:history="1">
+        <w:r>
+          <w:rPr>
+            <w:rStyle w:val="Hyperlink"/>
+          </w:rPr>
+          <w:t>https://arxiv.org/abs/1703.07015</w:t>
+        </w:r>
+      </w:hyperlink>
+    </w:p>
+    <w:p>
+      <w:r>
+        <w:t>GitHub Implementation</w:t>
+      </w:r>
+    </w:p>
+    <w:p>
+      <w:hyperlink r:id="rId18" w:history="1">
+        <w:r>
+          <w:rPr>
+            <w:rStyle w:val="Hyperlink"/>
+          </w:rPr>
+          <w:t>https://github.com/laiguokun/LSTNet/blob/master/models/LSTNet.py</w:t>
+        </w:r>
+      </w:hyperlink>
+    </w:p>
+    <w:p/>
+    <w:p/>
+    <w:p>
+      <w:r>
+        <w:t>Visualizing LSTM activations</w:t>
+      </w:r>
+    </w:p>
+    <w:p>
+      <w:hyperlink r:id="rId19" w:history="1">
+        <w:r>
+          <w:rPr>
+            <w:rStyle w:val="Hyperlink"/>
+          </w:rPr>
+          <w:t>https://towardsdatascience.com/visualising-lstm-activations-in-keras-b50206da96ff</w:t>
+        </w:r>
+      </w:hyperlink>
+    </w:p>
+    <w:p/>
+    <w:p/>
+    <w:p/>
+    <w:p>
+      <w:hyperlink r:id="rId20" w:history="1">
+        <w:r>
+          <w:rPr>
+            <w:color w:val="0000FF"/>
+            <w:u w:val="single"/>
+          </w:rPr>
+          <w:t>https://arxiv.org/pdf/1809.04206.pdf</w:t>
+        </w:r>
+      </w:hyperlink>
+    </w:p>
+    <w:p/>
+    <w:p>
+      <w:hyperlink r:id="rId21" w:history="1">
+        <w:r>
+          <w:rPr>
+            <w:rStyle w:val="Hyperlink"/>
+          </w:rPr>
+          <w:t>https://github.com/huseinzol05/Stock-Prediction-Models</w:t>
+        </w:r>
+      </w:hyperlink>
+    </w:p>
+    <w:p/>
     <w:sectPr>
       <w:pgSz w:w="12240" w:h="15840"/>
       <w:pgMar w:top="1440" w:right="1440" w:bottom="1440" w:left="1440" w:header="720" w:footer="720" w:gutter="0"/>
@@ -970,6 +1020,10 @@
   <w:style w:type="paragraph" w:default="1" w:styleId="Normal">
     <w:name w:val="Normal"/>
     <w:qFormat/>
+    <w:rsid w:val="00E96155"/>
+    <w:rPr>
+      <w:rFonts w:ascii="Times New Roman" w:eastAsia="Times New Roman" w:hAnsi="Times New Roman" w:cs="Times New Roman"/>
+    </w:rPr>
   </w:style>
   <w:style w:type="character" w:default="1" w:styleId="DefaultParagraphFont">
     <w:name w:val="Default Paragraph Font"/>
@@ -1020,6 +1074,9 @@
       <w:ind w:left="720"/>
       <w:contextualSpacing/>
     </w:pPr>
+    <w:rPr>
+      <w:rFonts w:asciiTheme="minorHAnsi" w:eastAsiaTheme="minorHAnsi" w:hAnsiTheme="minorHAnsi" w:cstheme="minorBidi"/>
+    </w:rPr>
   </w:style>
 </w:styles>
 </file>

</xml_diff>

<commit_message>
experimenting with autoregressive modeling
</commit_message>
<xml_diff>
--- a/Existing Literature.docx
+++ b/Existing Literature.docx
@@ -95,15 +95,7 @@
         </w:numPr>
       </w:pPr>
       <w:r>
-        <w:t xml:space="preserve">How can we use re-sampling simulation techniques to simulate and replicate </w:t>
-      </w:r>
-      <w:proofErr w:type="gramStart"/>
-      <w:r>
-        <w:t>observations</w:t>
-      </w:r>
-      <w:proofErr w:type="gramEnd"/>
-      <w:r>
-        <w:t xml:space="preserve"> </w:t>
+        <w:t xml:space="preserve">How can we use re-sampling simulation techniques to simulate and replicate observations </w:t>
       </w:r>
     </w:p>
     <w:p>
@@ -228,15 +220,7 @@
         </w:numPr>
       </w:pPr>
       <w:r>
-        <w:t xml:space="preserve">R and alpha represent a </w:t>
-      </w:r>
-      <w:proofErr w:type="gramStart"/>
-      <w:r>
-        <w:t>rates</w:t>
-      </w:r>
-      <w:proofErr w:type="gramEnd"/>
-      <w:r>
-        <w:t xml:space="preserve"> – they’re positive</w:t>
+        <w:t>R and alpha represent a rates – they’re positive</w:t>
       </w:r>
     </w:p>
     <w:p>
@@ -472,9 +456,60 @@
     </w:p>
     <w:p/>
     <w:p/>
-    <w:p/>
+    <w:p>
+      <w:r>
+        <w:t>Autoregressive Neural Network for Time Series</w:t>
+      </w:r>
+    </w:p>
     <w:p>
       <w:hyperlink r:id="rId20" w:history="1">
+        <w:r>
+          <w:rPr>
+            <w:rStyle w:val="Hyperlink"/>
+          </w:rPr>
+          <w:t>https://ai.facebook.com/blog/ar-net-a-simple-autoregressive-neural-network-for-time-series/</w:t>
+        </w:r>
+      </w:hyperlink>
+    </w:p>
+    <w:p>
+      <w:hyperlink r:id="rId21" w:history="1">
+        <w:r>
+          <w:rPr>
+            <w:rStyle w:val="Hyperlink"/>
+          </w:rPr>
+          <w:t>https://arxiv.org/abs/1911.12436?fbclid=IwAR1tGcAHg9h7TBg0UwIXCbqSypm9rulYY7B_nVF_xQz6MR9zdklsDgRllMY</w:t>
+        </w:r>
+      </w:hyperlink>
+    </w:p>
+    <w:p/>
+    <w:p>
+      <w:pPr>
+        <w:pStyle w:val="ListParagraph"/>
+        <w:numPr>
+          <w:ilvl w:val="0"/>
+          <w:numId w:val="1"/>
+        </w:numPr>
+      </w:pPr>
+      <w:r>
+        <w:t>Better for long-term dependencies</w:t>
+      </w:r>
+    </w:p>
+    <w:p>
+      <w:pPr>
+        <w:pStyle w:val="ListParagraph"/>
+        <w:numPr>
+          <w:ilvl w:val="0"/>
+          <w:numId w:val="1"/>
+        </w:numPr>
+      </w:pPr>
+      <w:r>
+        <w:t>Potentially pass the sequence through an AR-Net first to learn dependencies then pass the result into another model which incorporates latent feature representation of text/images</w:t>
+      </w:r>
+    </w:p>
+    <w:p/>
+    <w:p/>
+    <w:p>
+      <w:hyperlink r:id="rId22" w:history="1">
         <w:r>
           <w:rPr>
             <w:color w:val="0000FF"/>
@@ -486,7 +521,7 @@
     </w:p>
     <w:p/>
     <w:p>
-      <w:hyperlink r:id="rId21" w:history="1">
+      <w:hyperlink r:id="rId23" w:history="1">
         <w:r>
           <w:rPr>
             <w:rStyle w:val="Hyperlink"/>

</xml_diff>

<commit_message>
building the hierarchical forecasting system
</commit_message>
<xml_diff>
--- a/Existing Literature.docx
+++ b/Existing Literature.docx
@@ -1,6 +1,6 @@
 
 <file path=word/document.xml><?xml version="1.0" encoding="utf-8"?>
-<w:document xmlns:wpc="http://schemas.microsoft.com/office/word/2010/wordprocessingCanvas" xmlns:cx="http://schemas.microsoft.com/office/drawing/2014/chartex" xmlns:cx1="http://schemas.microsoft.com/office/drawing/2015/9/8/chartex" xmlns:cx2="http://schemas.microsoft.com/office/drawing/2015/10/21/chartex" xmlns:cx3="http://schemas.microsoft.com/office/drawing/2016/5/9/chartex" xmlns:cx4="http://schemas.microsoft.com/office/drawing/2016/5/10/chartex" xmlns:cx5="http://schemas.microsoft.com/office/drawing/2016/5/11/chartex" xmlns:cx6="http://schemas.microsoft.com/office/drawing/2016/5/12/chartex" xmlns:cx7="http://schemas.microsoft.com/office/drawing/2016/5/13/chartex" xmlns:cx8="http://schemas.microsoft.com/office/drawing/2016/5/14/chartex" xmlns:mc="http://schemas.openxmlformats.org/markup-compatibility/2006" xmlns:aink="http://schemas.microsoft.com/office/drawing/2016/ink" xmlns:am3d="http://schemas.microsoft.com/office/drawing/2017/model3d" xmlns:o="urn:schemas-microsoft-com:office:office" xmlns:r="http://schemas.openxmlformats.org/officeDocument/2006/relationships" xmlns:m="http://schemas.openxmlformats.org/officeDocument/2006/math" xmlns:v="urn:schemas-microsoft-com:vml" xmlns:wp14="http://schemas.microsoft.com/office/word/2010/wordprocessingDrawing" xmlns:wp="http://schemas.openxmlformats.org/drawingml/2006/wordprocessingDrawing" xmlns:w10="urn:schemas-microsoft-com:office:word" xmlns:w="http://schemas.openxmlformats.org/wordprocessingml/2006/main" xmlns:w14="http://schemas.microsoft.com/office/word/2010/wordml" xmlns:w15="http://schemas.microsoft.com/office/word/2012/wordml" xmlns:w16cid="http://schemas.microsoft.com/office/word/2016/wordml/cid" xmlns:w16se="http://schemas.microsoft.com/office/word/2015/wordml/symex" xmlns:wpg="http://schemas.microsoft.com/office/word/2010/wordprocessingGroup" xmlns:wpi="http://schemas.microsoft.com/office/word/2010/wordprocessingInk" xmlns:wne="http://schemas.microsoft.com/office/word/2006/wordml" xmlns:wps="http://schemas.microsoft.com/office/word/2010/wordprocessingShape" mc:Ignorable="w14 w15 w16se w16cid wp14">
+<w:document xmlns:wpc="http://schemas.microsoft.com/office/word/2010/wordprocessingCanvas" xmlns:cx="http://schemas.microsoft.com/office/drawing/2014/chartex" xmlns:cx1="http://schemas.microsoft.com/office/drawing/2015/9/8/chartex" xmlns:cx2="http://schemas.microsoft.com/office/drawing/2015/10/21/chartex" xmlns:cx3="http://schemas.microsoft.com/office/drawing/2016/5/9/chartex" xmlns:cx4="http://schemas.microsoft.com/office/drawing/2016/5/10/chartex" xmlns:cx5="http://schemas.microsoft.com/office/drawing/2016/5/11/chartex" xmlns:cx6="http://schemas.microsoft.com/office/drawing/2016/5/12/chartex" xmlns:cx7="http://schemas.microsoft.com/office/drawing/2016/5/13/chartex" xmlns:cx8="http://schemas.microsoft.com/office/drawing/2016/5/14/chartex" xmlns:mc="http://schemas.openxmlformats.org/markup-compatibility/2006" xmlns:aink="http://schemas.microsoft.com/office/drawing/2016/ink" xmlns:am3d="http://schemas.microsoft.com/office/drawing/2017/model3d" xmlns:o="urn:schemas-microsoft-com:office:office" xmlns:r="http://schemas.openxmlformats.org/officeDocument/2006/relationships" xmlns:m="http://schemas.openxmlformats.org/officeDocument/2006/math" xmlns:v="urn:schemas-microsoft-com:vml" xmlns:wp14="http://schemas.microsoft.com/office/word/2010/wordprocessingDrawing" xmlns:wp="http://schemas.openxmlformats.org/drawingml/2006/wordprocessingDrawing" xmlns:w10="urn:schemas-microsoft-com:office:word" xmlns:w="http://schemas.openxmlformats.org/wordprocessingml/2006/main" xmlns:w14="http://schemas.microsoft.com/office/word/2010/wordml" xmlns:w15="http://schemas.microsoft.com/office/word/2012/wordml" xmlns:w16cex="http://schemas.microsoft.com/office/word/2018/wordml/cex" xmlns:w16cid="http://schemas.microsoft.com/office/word/2016/wordml/cid" xmlns:w16="http://schemas.microsoft.com/office/word/2018/wordml" xmlns:w16se="http://schemas.microsoft.com/office/word/2015/wordml/symex" xmlns:wpg="http://schemas.microsoft.com/office/word/2010/wordprocessingGroup" xmlns:wpi="http://schemas.microsoft.com/office/word/2010/wordprocessingInk" xmlns:wne="http://schemas.microsoft.com/office/word/2006/wordml" xmlns:wps="http://schemas.microsoft.com/office/word/2010/wordprocessingShape" mc:Ignorable="w14 w15 w16se w16cid w16 w16cex wp14">
   <w:body>
     <w:p>
       <w:r>
@@ -95,7 +95,15 @@
         </w:numPr>
       </w:pPr>
       <w:r>
-        <w:t xml:space="preserve">How can we use re-sampling simulation techniques to simulate and replicate observations </w:t>
+        <w:t xml:space="preserve">How can we use re-sampling simulation techniques to simulate and replicate </w:t>
+      </w:r>
+      <w:proofErr w:type="gramStart"/>
+      <w:r>
+        <w:t>observations</w:t>
+      </w:r>
+      <w:proofErr w:type="gramEnd"/>
+      <w:r>
+        <w:t xml:space="preserve"> </w:t>
       </w:r>
     </w:p>
     <w:p>
@@ -134,43 +142,27 @@
           <w:ilvl w:val="0"/>
           <w:numId w:val="1"/>
         </w:numPr>
+      </w:pPr>
+      <w:r>
+        <w:t>Typical SIR model = susceptible infected recovered</w:t>
+      </w:r>
+    </w:p>
+    <w:p>
+      <w:pPr>
+        <w:pStyle w:val="ListParagraph"/>
+      </w:pPr>
+    </w:p>
+    <w:p>
+      <w:pPr>
+        <w:pStyle w:val="ListParagraph"/>
+      </w:pPr>
+    </w:p>
+    <w:p>
+      <w:pPr>
+        <w:pStyle w:val="ListParagraph"/>
+      </w:pPr>
+      <w:r>
         <w:rPr>
-          <w:rFonts w:ascii="Times New Roman" w:eastAsia="Times New Roman" w:hAnsi="Times New Roman" w:cs="Times New Roman"/>
-        </w:rPr>
-      </w:pPr>
-      <w:r>
-        <w:rPr>
-          <w:rFonts w:ascii="Times New Roman" w:eastAsia="Times New Roman" w:hAnsi="Times New Roman" w:cs="Times New Roman"/>
-        </w:rPr>
-        <w:t>Typical SIR model = susceptible infected recovered</w:t>
-      </w:r>
-    </w:p>
-    <w:p>
-      <w:pPr>
-        <w:pStyle w:val="ListParagraph"/>
-        <w:rPr>
-          <w:rFonts w:ascii="Times New Roman" w:eastAsia="Times New Roman" w:hAnsi="Times New Roman" w:cs="Times New Roman"/>
-        </w:rPr>
-      </w:pPr>
-    </w:p>
-    <w:p>
-      <w:pPr>
-        <w:pStyle w:val="ListParagraph"/>
-        <w:rPr>
-          <w:rFonts w:ascii="Times New Roman" w:eastAsia="Times New Roman" w:hAnsi="Times New Roman" w:cs="Times New Roman"/>
-        </w:rPr>
-      </w:pPr>
-    </w:p>
-    <w:p>
-      <w:pPr>
-        <w:pStyle w:val="ListParagraph"/>
-        <w:rPr>
-          <w:rFonts w:ascii="Times New Roman" w:eastAsia="Times New Roman" w:hAnsi="Times New Roman" w:cs="Times New Roman"/>
-        </w:rPr>
-      </w:pPr>
-      <w:r>
-        <w:rPr>
-          <w:rFonts w:ascii="Times New Roman" w:eastAsia="Times New Roman" w:hAnsi="Times New Roman" w:cs="Times New Roman"/>
           <w:noProof/>
         </w:rPr>
         <w:drawing>
@@ -220,7 +212,15 @@
         </w:numPr>
       </w:pPr>
       <w:r>
-        <w:t>R and alpha represent a rates – they’re positive</w:t>
+        <w:t xml:space="preserve">R and alpha represent a </w:t>
+      </w:r>
+      <w:proofErr w:type="gramStart"/>
+      <w:r>
+        <w:t>rates</w:t>
+      </w:r>
+      <w:proofErr w:type="gramEnd"/>
+      <w:r>
+        <w:t xml:space="preserve"> – they’re positive</w:t>
       </w:r>
     </w:p>
     <w:p>
@@ -238,7 +238,6 @@
     <w:p/>
     <w:p>
       <w:r>
-        <w:lastRenderedPageBreak/>
         <w:t>Mathematical model for the transmission of meningitis</w:t>
       </w:r>
     </w:p>
@@ -492,6 +491,18 @@
       </w:pPr>
       <w:r>
         <w:t>Better for long-term dependencies</w:t>
+      </w:r>
+    </w:p>
+    <w:p>
+      <w:pPr>
+        <w:pStyle w:val="ListParagraph"/>
+        <w:numPr>
+          <w:ilvl w:val="0"/>
+          <w:numId w:val="1"/>
+        </w:numPr>
+      </w:pPr>
+      <w:r>
+        <w:t xml:space="preserve">Can perform well on small datasets (where traditional statistical tools usually perform </w:t>
       </w:r>
     </w:p>
     <w:p>
@@ -542,7 +553,7 @@
 </file>
 
 <file path=word/numbering.xml><?xml version="1.0" encoding="utf-8"?>
-<w:numbering xmlns:wpc="http://schemas.microsoft.com/office/word/2010/wordprocessingCanvas" xmlns:cx="http://schemas.microsoft.com/office/drawing/2014/chartex" xmlns:cx1="http://schemas.microsoft.com/office/drawing/2015/9/8/chartex" xmlns:cx2="http://schemas.microsoft.com/office/drawing/2015/10/21/chartex" xmlns:cx3="http://schemas.microsoft.com/office/drawing/2016/5/9/chartex" xmlns:cx4="http://schemas.microsoft.com/office/drawing/2016/5/10/chartex" xmlns:cx5="http://schemas.microsoft.com/office/drawing/2016/5/11/chartex" xmlns:cx6="http://schemas.microsoft.com/office/drawing/2016/5/12/chartex" xmlns:cx7="http://schemas.microsoft.com/office/drawing/2016/5/13/chartex" xmlns:cx8="http://schemas.microsoft.com/office/drawing/2016/5/14/chartex" xmlns:mc="http://schemas.openxmlformats.org/markup-compatibility/2006" xmlns:aink="http://schemas.microsoft.com/office/drawing/2016/ink" xmlns:am3d="http://schemas.microsoft.com/office/drawing/2017/model3d" xmlns:o="urn:schemas-microsoft-com:office:office" xmlns:r="http://schemas.openxmlformats.org/officeDocument/2006/relationships" xmlns:m="http://schemas.openxmlformats.org/officeDocument/2006/math" xmlns:v="urn:schemas-microsoft-com:vml" xmlns:wp14="http://schemas.microsoft.com/office/word/2010/wordprocessingDrawing" xmlns:wp="http://schemas.openxmlformats.org/drawingml/2006/wordprocessingDrawing" xmlns:w10="urn:schemas-microsoft-com:office:word" xmlns:w="http://schemas.openxmlformats.org/wordprocessingml/2006/main" xmlns:w14="http://schemas.microsoft.com/office/word/2010/wordml" xmlns:w15="http://schemas.microsoft.com/office/word/2012/wordml" xmlns:w16cid="http://schemas.microsoft.com/office/word/2016/wordml/cid" xmlns:w16se="http://schemas.microsoft.com/office/word/2015/wordml/symex" xmlns:wpg="http://schemas.microsoft.com/office/word/2010/wordprocessingGroup" xmlns:wpi="http://schemas.microsoft.com/office/word/2010/wordprocessingInk" xmlns:wne="http://schemas.microsoft.com/office/word/2006/wordml" xmlns:wps="http://schemas.microsoft.com/office/word/2010/wordprocessingShape" mc:Ignorable="w14 w15 w16se w16cid wp14">
+<w:numbering xmlns:wpc="http://schemas.microsoft.com/office/word/2010/wordprocessingCanvas" xmlns:cx="http://schemas.microsoft.com/office/drawing/2014/chartex" xmlns:cx1="http://schemas.microsoft.com/office/drawing/2015/9/8/chartex" xmlns:cx2="http://schemas.microsoft.com/office/drawing/2015/10/21/chartex" xmlns:cx3="http://schemas.microsoft.com/office/drawing/2016/5/9/chartex" xmlns:cx4="http://schemas.microsoft.com/office/drawing/2016/5/10/chartex" xmlns:cx5="http://schemas.microsoft.com/office/drawing/2016/5/11/chartex" xmlns:cx6="http://schemas.microsoft.com/office/drawing/2016/5/12/chartex" xmlns:cx7="http://schemas.microsoft.com/office/drawing/2016/5/13/chartex" xmlns:cx8="http://schemas.microsoft.com/office/drawing/2016/5/14/chartex" xmlns:mc="http://schemas.openxmlformats.org/markup-compatibility/2006" xmlns:aink="http://schemas.microsoft.com/office/drawing/2016/ink" xmlns:am3d="http://schemas.microsoft.com/office/drawing/2017/model3d" xmlns:o="urn:schemas-microsoft-com:office:office" xmlns:r="http://schemas.openxmlformats.org/officeDocument/2006/relationships" xmlns:m="http://schemas.openxmlformats.org/officeDocument/2006/math" xmlns:v="urn:schemas-microsoft-com:vml" xmlns:wp14="http://schemas.microsoft.com/office/word/2010/wordprocessingDrawing" xmlns:wp="http://schemas.openxmlformats.org/drawingml/2006/wordprocessingDrawing" xmlns:w10="urn:schemas-microsoft-com:office:word" xmlns:w="http://schemas.openxmlformats.org/wordprocessingml/2006/main" xmlns:w14="http://schemas.microsoft.com/office/word/2010/wordml" xmlns:w15="http://schemas.microsoft.com/office/word/2012/wordml" xmlns:w16cex="http://schemas.microsoft.com/office/word/2018/wordml/cex" xmlns:w16cid="http://schemas.microsoft.com/office/word/2016/wordml/cid" xmlns:w16="http://schemas.microsoft.com/office/word/2018/wordml" xmlns:w16se="http://schemas.microsoft.com/office/word/2015/wordml/symex" xmlns:wpg="http://schemas.microsoft.com/office/word/2010/wordprocessingGroup" xmlns:wpi="http://schemas.microsoft.com/office/word/2010/wordprocessingInk" xmlns:wne="http://schemas.microsoft.com/office/word/2006/wordml" xmlns:wps="http://schemas.microsoft.com/office/word/2010/wordprocessingShape" mc:Ignorable="w14 w15 w16se w16cid w16 w16cex wp14">
   <w:abstractNum w:abstractNumId="0" w15:restartNumberingAfterBreak="0">
     <w:nsid w:val="338D7401"/>
     <w:multiLevelType w:val="hybridMultilevel"/>
@@ -662,7 +673,7 @@
 </file>
 
 <file path=word/styles.xml><?xml version="1.0" encoding="utf-8"?>
-<w:styles xmlns:mc="http://schemas.openxmlformats.org/markup-compatibility/2006" xmlns:r="http://schemas.openxmlformats.org/officeDocument/2006/relationships" xmlns:w="http://schemas.openxmlformats.org/wordprocessingml/2006/main" xmlns:w14="http://schemas.microsoft.com/office/word/2010/wordml" xmlns:w15="http://schemas.microsoft.com/office/word/2012/wordml" xmlns:w16cid="http://schemas.microsoft.com/office/word/2016/wordml/cid" xmlns:w16se="http://schemas.microsoft.com/office/word/2015/wordml/symex" mc:Ignorable="w14 w15 w16se w16cid">
+<w:styles xmlns:mc="http://schemas.openxmlformats.org/markup-compatibility/2006" xmlns:r="http://schemas.openxmlformats.org/officeDocument/2006/relationships" xmlns:w="http://schemas.openxmlformats.org/wordprocessingml/2006/main" xmlns:w14="http://schemas.microsoft.com/office/word/2010/wordml" xmlns:w15="http://schemas.microsoft.com/office/word/2012/wordml" xmlns:w16cex="http://schemas.microsoft.com/office/word/2018/wordml/cex" xmlns:w16cid="http://schemas.microsoft.com/office/word/2016/wordml/cid" xmlns:w16="http://schemas.microsoft.com/office/word/2018/wordml" xmlns:w16se="http://schemas.microsoft.com/office/word/2015/wordml/symex" mc:Ignorable="w14 w15 w16se w16cid w16 w16cex">
   <w:docDefaults>
     <w:rPrDefault>
       <w:rPr>
@@ -1109,9 +1120,6 @@
       <w:ind w:left="720"/>
       <w:contextualSpacing/>
     </w:pPr>
-    <w:rPr>
-      <w:rFonts w:asciiTheme="minorHAnsi" w:eastAsiaTheme="minorHAnsi" w:hAnsiTheme="minorHAnsi" w:cstheme="minorBidi"/>
-    </w:rPr>
   </w:style>
 </w:styles>
 </file>

</xml_diff>

<commit_message>
built simple forecasting pipeline
</commit_message>
<xml_diff>
--- a/Existing Literature.docx
+++ b/Existing Literature.docx
@@ -95,15 +95,7 @@
         </w:numPr>
       </w:pPr>
       <w:r>
-        <w:t xml:space="preserve">How can we use re-sampling simulation techniques to simulate and replicate </w:t>
-      </w:r>
-      <w:proofErr w:type="gramStart"/>
-      <w:r>
-        <w:t>observations</w:t>
-      </w:r>
-      <w:proofErr w:type="gramEnd"/>
-      <w:r>
-        <w:t xml:space="preserve"> </w:t>
+        <w:t xml:space="preserve">How can we use re-sampling simulation techniques to simulate and replicate observations </w:t>
       </w:r>
     </w:p>
     <w:p>
@@ -212,15 +204,7 @@
         </w:numPr>
       </w:pPr>
       <w:r>
-        <w:t xml:space="preserve">R and alpha represent a </w:t>
-      </w:r>
-      <w:proofErr w:type="gramStart"/>
-      <w:r>
-        <w:t>rates</w:t>
-      </w:r>
-      <w:proofErr w:type="gramEnd"/>
-      <w:r>
-        <w:t xml:space="preserve"> – they’re positive</w:t>
+        <w:t>R and alpha represent a rates – they’re positive</w:t>
       </w:r>
     </w:p>
     <w:p>
@@ -542,6 +526,526 @@
       </w:hyperlink>
     </w:p>
     <w:p/>
+    <w:p/>
+    <w:p>
+      <w:pPr>
+        <w:pBdr>
+          <w:bottom w:val="single" w:sz="6" w:space="1" w:color="auto"/>
+        </w:pBdr>
+      </w:pPr>
+    </w:p>
+    <w:p/>
+    <w:p/>
+    <w:p>
+      <w:r>
+        <w:t>Hybrid between ARIMA and neural network</w:t>
+      </w:r>
+    </w:p>
+    <w:p/>
+    <w:p>
+      <w:hyperlink r:id="rId24" w:history="1">
+        <w:r>
+          <w:rPr>
+            <w:rStyle w:val="Hyperlink"/>
+          </w:rPr>
+          <w:t>http://citeseerx.ist.psu.edu/viewdoc/download?doi=10.1.1.462.3756&amp;rep=rep1&amp;type=pdf</w:t>
+        </w:r>
+      </w:hyperlink>
+    </w:p>
+    <w:p/>
+    <w:p>
+      <w:hyperlink r:id="rId25" w:history="1">
+        <w:r>
+          <w:rPr>
+            <w:rStyle w:val="Hyperlink"/>
+          </w:rPr>
+          <w:t>https://stats.stackexchange.com/questions/62693/what-arima-data-to-feed-to-neural-networks-in-hybrid-model-for-forecasting</w:t>
+        </w:r>
+      </w:hyperlink>
+    </w:p>
+    <w:p/>
+    <w:p>
+      <w:r>
+        <w:t>Some necessary theory:</w:t>
+      </w:r>
+    </w:p>
+    <w:p/>
+    <w:p>
+      <w:r>
+        <w:t>Assume you’re trying to predict variable y from some data using an AIRMA model</w:t>
+      </w:r>
+    </w:p>
+    <w:p>
+      <w:pPr>
+        <w:pStyle w:val="ListParagraph"/>
+        <w:numPr>
+          <w:ilvl w:val="0"/>
+          <w:numId w:val="2"/>
+        </w:numPr>
+      </w:pPr>
+      <w:r>
+        <w:t>It’s reasonable to assume that Y = Lt + Nt where Lt is some linear correlation structure captured by the model and Nt is some non-linear structure</w:t>
+      </w:r>
+    </w:p>
+    <w:p>
+      <w:pPr>
+        <w:pStyle w:val="ListParagraph"/>
+        <w:numPr>
+          <w:ilvl w:val="0"/>
+          <w:numId w:val="2"/>
+        </w:numPr>
+      </w:pPr>
+      <w:r>
+        <w:t>An ARIMA model is very good at capturing the linear structure of the model thus the residuals = Y – forecast (making the residuals the non-linear part of the model)</w:t>
+      </w:r>
+    </w:p>
+    <w:p/>
+    <w:p/>
+    <w:p>
+      <w:r>
+        <w:t>*In practice said to not work well</w:t>
+      </w:r>
+    </w:p>
+    <w:p/>
+    <w:p/>
+    <w:p>
+      <w:r>
+        <w:t xml:space="preserve">SIMILAR PROJECT: </w:t>
+      </w:r>
+    </w:p>
+    <w:p>
+      <w:hyperlink r:id="rId26" w:history="1">
+        <w:r>
+          <w:rPr>
+            <w:rStyle w:val="Hyperlink"/>
+          </w:rPr>
+          <w:t>https://www.ncbi.nlm.nih.gov/pmc/articles/PMC6121625/</w:t>
+        </w:r>
+      </w:hyperlink>
+    </w:p>
+    <w:p/>
+    <w:p/>
+    <w:p>
+      <w:pPr>
+        <w:rPr>
+          <w:b/>
+          <w:bCs/>
+        </w:rPr>
+      </w:pPr>
+      <w:r>
+        <w:rPr>
+          <w:b/>
+          <w:bCs/>
+        </w:rPr>
+        <w:t xml:space="preserve">Promising way to combine outputs of different models: </w:t>
+      </w:r>
+      <w:r>
+        <w:rPr>
+          <w:b/>
+          <w:bCs/>
+        </w:rPr>
+        <w:t>**</w:t>
+      </w:r>
+      <w:hyperlink r:id="rId27" w:history="1">
+        <w:r>
+          <w:rPr>
+            <w:rStyle w:val="Hyperlink"/>
+            <w:b/>
+            <w:bCs/>
+          </w:rPr>
+          <w:t>https://arxiv.org/pdf/1907.07464.pdf</w:t>
+        </w:r>
+      </w:hyperlink>
+    </w:p>
+    <w:p>
+      <w:pPr>
+        <w:rPr>
+          <w:b/>
+          <w:bCs/>
+        </w:rPr>
+      </w:pPr>
+    </w:p>
+    <w:p>
+      <w:pPr>
+        <w:pStyle w:val="ListParagraph"/>
+        <w:numPr>
+          <w:ilvl w:val="0"/>
+          <w:numId w:val="2"/>
+        </w:numPr>
+      </w:pPr>
+      <w:r>
+        <w:t>Stacking predictions from multiple outputs</w:t>
+      </w:r>
+    </w:p>
+    <w:p/>
+    <w:p>
+      <w:pPr>
+        <w:pStyle w:val="ListParagraph"/>
+        <w:numPr>
+          <w:ilvl w:val="0"/>
+          <w:numId w:val="2"/>
+        </w:numPr>
+      </w:pPr>
+      <w:r>
+        <w:t xml:space="preserve">Calculate p-values of </w:t>
+      </w:r>
+      <w:r>
+        <w:t>suspicious</w:t>
+      </w:r>
+      <w:r>
+        <w:t xml:space="preserve"> spikes</w:t>
+      </w:r>
+    </w:p>
+    <w:p>
+      <w:pPr>
+        <w:pStyle w:val="ListParagraph"/>
+      </w:pPr>
+    </w:p>
+    <w:p>
+      <w:pPr>
+        <w:pStyle w:val="ListParagraph"/>
+        <w:numPr>
+          <w:ilvl w:val="1"/>
+          <w:numId w:val="2"/>
+        </w:numPr>
+      </w:pPr>
+      <w:r>
+        <w:t>Perform one-tailed test to capture a very large number of infections</w:t>
+      </w:r>
+    </w:p>
+    <w:p>
+      <w:pPr>
+        <w:pStyle w:val="ListParagraph"/>
+        <w:numPr>
+          <w:ilvl w:val="0"/>
+          <w:numId w:val="2"/>
+        </w:numPr>
+      </w:pPr>
+      <w:r>
+        <w:t>How do we do this?</w:t>
+      </w:r>
+    </w:p>
+    <w:p>
+      <w:pPr>
+        <w:pStyle w:val="ListParagraph"/>
+        <w:numPr>
+          <w:ilvl w:val="1"/>
+          <w:numId w:val="2"/>
+        </w:numPr>
+      </w:pPr>
+      <w:r>
+        <w:t>For a fitted distribution p(x), calculate the value of observing ct  (last recorded number of monthly cases) as that or higher by doing</w:t>
+      </w:r>
+    </w:p>
+    <w:p>
+      <w:pPr>
+        <w:pStyle w:val="ListParagraph"/>
+        <w:numPr>
+          <w:ilvl w:val="1"/>
+          <w:numId w:val="2"/>
+        </w:numPr>
+      </w:pPr>
+      <m:oMath>
+        <m:nary>
+          <m:naryPr>
+            <m:limLoc m:val="subSup"/>
+            <m:ctrlPr>
+              <w:rPr>
+                <w:rFonts w:ascii="Cambria Math" w:hAnsi="Cambria Math"/>
+                <w:i/>
+              </w:rPr>
+            </m:ctrlPr>
+          </m:naryPr>
+          <m:sub>
+            <m:r>
+              <w:rPr>
+                <w:rFonts w:ascii="Cambria Math" w:hAnsi="Cambria Math"/>
+              </w:rPr>
+              <m:t>ct</m:t>
+            </m:r>
+          </m:sub>
+          <m:sup>
+            <m:r>
+              <w:rPr>
+                <w:rFonts w:ascii="Cambria Math" w:hAnsi="Cambria Math"/>
+              </w:rPr>
+              <m:t>infinity</m:t>
+            </m:r>
+          </m:sup>
+          <m:e>
+            <m:r>
+              <w:rPr>
+                <w:rFonts w:ascii="Cambria Math" w:hAnsi="Cambria Math"/>
+              </w:rPr>
+              <m:t>p</m:t>
+            </m:r>
+            <m:d>
+              <m:dPr>
+                <m:ctrlPr>
+                  <w:rPr>
+                    <w:rFonts w:ascii="Cambria Math" w:hAnsi="Cambria Math"/>
+                    <w:i/>
+                  </w:rPr>
+                </m:ctrlPr>
+              </m:dPr>
+              <m:e>
+                <m:r>
+                  <w:rPr>
+                    <w:rFonts w:ascii="Cambria Math" w:hAnsi="Cambria Math"/>
+                  </w:rPr>
+                  <m:t>x</m:t>
+                </m:r>
+              </m:e>
+            </m:d>
+            <m:r>
+              <w:rPr>
+                <w:rFonts w:ascii="Cambria Math" w:hAnsi="Cambria Math"/>
+              </w:rPr>
+              <m:t>dx</m:t>
+            </m:r>
+          </m:e>
+        </m:nary>
+      </m:oMath>
+    </w:p>
+    <w:p>
+      <w:pPr>
+        <w:pStyle w:val="ListParagraph"/>
+        <w:numPr>
+          <w:ilvl w:val="1"/>
+          <w:numId w:val="2"/>
+        </w:numPr>
+      </w:pPr>
+      <w:r>
+        <w:t>Govern the sensitivity by the significance level i.e. lower significance level = more acute</w:t>
+      </w:r>
+    </w:p>
+    <w:p>
+      <w:pPr>
+        <w:pStyle w:val="ListParagraph"/>
+        <w:numPr>
+          <w:ilvl w:val="1"/>
+          <w:numId w:val="2"/>
+        </w:numPr>
+      </w:pPr>
+      <w:r>
+        <w:t xml:space="preserve">Can obtain a probability distribution by </w:t>
+      </w:r>
+    </w:p>
+    <w:p>
+      <w:pPr>
+        <w:pStyle w:val="ListParagraph"/>
+        <w:numPr>
+          <w:ilvl w:val="2"/>
+          <w:numId w:val="2"/>
+        </w:numPr>
+      </w:pPr>
+      <w:r>
+        <w:t>dividing forecasts at previous steps by their sum</w:t>
+      </w:r>
+    </w:p>
+    <w:p>
+      <w:pPr>
+        <w:pStyle w:val="ListParagraph"/>
+        <w:numPr>
+          <w:ilvl w:val="2"/>
+          <w:numId w:val="2"/>
+        </w:numPr>
+      </w:pPr>
+      <w:r>
+        <w:t>calculate key values like mean and finding function of poisson/negative binomial distribution</w:t>
+      </w:r>
+    </w:p>
+    <w:p/>
+    <w:p/>
+    <w:p>
+      <w:r>
+        <w:t xml:space="preserve">Review of everything: </w:t>
+      </w:r>
+      <w:hyperlink r:id="rId28" w:history="1">
+        <w:r>
+          <w:rPr>
+            <w:rStyle w:val="Hyperlink"/>
+          </w:rPr>
+          <w:t>https://arxiv.org/pdf/1711.08960.pdf</w:t>
+        </w:r>
+      </w:hyperlink>
+    </w:p>
+    <w:p/>
+    <w:p>
+      <w:r>
+        <w:t xml:space="preserve">Review of probability to understand some of the ^ material </w:t>
+      </w:r>
+      <w:hyperlink r:id="rId29" w:history="1">
+        <w:r>
+          <w:rPr>
+            <w:rStyle w:val="Hyperlink"/>
+          </w:rPr>
+          <w:t>http://cs229.stanford.edu/section/cs229-prob.pdf</w:t>
+        </w:r>
+      </w:hyperlink>
+    </w:p>
+    <w:p/>
+    <w:p/>
+    <w:p>
+      <w:r>
+        <w:t xml:space="preserve">Surveillance Wrapper Package for Python: </w:t>
+      </w:r>
+      <w:hyperlink r:id="rId30" w:history="1">
+        <w:r>
+          <w:rPr>
+            <w:rStyle w:val="Hyperlink"/>
+          </w:rPr>
+          <w:t>https://epysurv.readthedocs.io/en/latest/2_outbreak_detection.html</w:t>
+        </w:r>
+      </w:hyperlink>
+    </w:p>
+    <w:p/>
+    <w:p>
+      <w:r>
+        <w:t>Traditional ways of approaching this problem in the past:</w:t>
+      </w:r>
+    </w:p>
+    <w:p>
+      <w:pPr>
+        <w:pStyle w:val="ListParagraph"/>
+        <w:numPr>
+          <w:ilvl w:val="0"/>
+          <w:numId w:val="2"/>
+        </w:numPr>
+      </w:pPr>
+      <w:r>
+        <w:t>Window based approach e.g. EarsC1</w:t>
+      </w:r>
+    </w:p>
+    <w:p>
+      <w:pPr>
+        <w:pStyle w:val="ListParagraph"/>
+        <w:numPr>
+          <w:ilvl w:val="1"/>
+          <w:numId w:val="2"/>
+        </w:numPr>
+      </w:pPr>
+      <w:r>
+        <w:t>Computes predictive distribution based on mean and std of last seven points</w:t>
+      </w:r>
+    </w:p>
+    <w:p>
+      <w:pPr>
+        <w:pStyle w:val="ListParagraph"/>
+        <w:numPr>
+          <w:ilvl w:val="1"/>
+          <w:numId w:val="2"/>
+        </w:numPr>
+      </w:pPr>
+      <w:r>
+        <w:rPr>
+          <w:b/>
+          <w:bCs/>
+        </w:rPr>
+        <w:t>Problems:</w:t>
+      </w:r>
+      <w:r>
+        <w:t xml:space="preserve"> insensitive to trends and seasonality and recent outbreaks in historical data can contaminate it and reduce the sensitivity of algorithms</w:t>
+      </w:r>
+    </w:p>
+    <w:p>
+      <w:pPr>
+        <w:pStyle w:val="ListParagraph"/>
+        <w:numPr>
+          <w:ilvl w:val="0"/>
+          <w:numId w:val="2"/>
+        </w:numPr>
+      </w:pPr>
+      <w:r>
+        <w:t xml:space="preserve">Generalized Linear Models </w:t>
+      </w:r>
+    </w:p>
+    <w:p>
+      <w:pPr>
+        <w:pStyle w:val="ListParagraph"/>
+        <w:numPr>
+          <w:ilvl w:val="1"/>
+          <w:numId w:val="2"/>
+        </w:numPr>
+      </w:pPr>
+      <w:r>
+        <w:t>Compute a predictive distribution for current week based on historical data and raise an alarm if an observed value is unlikely under the distribution (p-value) is below a certain significance leve</w:t>
+      </w:r>
+      <w:r>
+        <w:t xml:space="preserve">l </w:t>
+      </w:r>
+    </w:p>
+    <w:p>
+      <w:pPr>
+        <w:pStyle w:val="ListParagraph"/>
+        <w:numPr>
+          <w:ilvl w:val="2"/>
+          <w:numId w:val="2"/>
+        </w:numPr>
+      </w:pPr>
+      <w:r>
+        <w:t>Similar to what we are doing above with the hypothesis test</w:t>
+      </w:r>
+    </w:p>
+    <w:p>
+      <w:pPr>
+        <w:pStyle w:val="ListParagraph"/>
+        <w:numPr>
+          <w:ilvl w:val="1"/>
+          <w:numId w:val="2"/>
+        </w:numPr>
+      </w:pPr>
+      <w:r>
+        <w:t>Usually Poisson or Negative Binomial distributions are used</w:t>
+      </w:r>
+    </w:p>
+    <w:p>
+      <w:pPr>
+        <w:pStyle w:val="ListParagraph"/>
+        <w:numPr>
+          <w:ilvl w:val="1"/>
+          <w:numId w:val="2"/>
+        </w:numPr>
+      </w:pPr>
+      <w:r>
+        <w:t xml:space="preserve">Examples: Farrington algorithm and its improvement </w:t>
+      </w:r>
+      <w:hyperlink r:id="rId31" w:history="1">
+        <w:r>
+          <w:rPr>
+            <w:rStyle w:val="Hyperlink"/>
+          </w:rPr>
+          <w:t>https://onlinelibrary.wiley.com/doi/abs/10.1002/sim.5595</w:t>
+        </w:r>
+      </w:hyperlink>
+    </w:p>
+    <w:p>
+      <w:pPr>
+        <w:pStyle w:val="ListParagraph"/>
+        <w:numPr>
+          <w:ilvl w:val="0"/>
+          <w:numId w:val="2"/>
+        </w:numPr>
+      </w:pPr>
+      <w:r>
+        <w:t>Cu</w:t>
+      </w:r>
+      <w:r>
+        <w:t>sum-based Approach</w:t>
+      </w:r>
+    </w:p>
+    <w:p>
+      <w:pPr>
+        <w:pStyle w:val="ListParagraph"/>
+        <w:numPr>
+          <w:ilvl w:val="1"/>
+          <w:numId w:val="2"/>
+        </w:numPr>
+      </w:pPr>
+      <w:r>
+        <w:t>Incorporates data from more than just last week (like above two) thus can pick up on outbreaks that build more slowly over time</w:t>
+      </w:r>
+    </w:p>
     <w:sectPr>
       <w:pgSz w:w="12240" w:h="15840"/>
       <w:pgMar w:top="1440" w:right="1440" w:bottom="1440" w:left="1440" w:header="720" w:footer="720" w:gutter="0"/>
@@ -666,8 +1170,123 @@
       </w:rPr>
     </w:lvl>
   </w:abstractNum>
+  <w:abstractNum w:abstractNumId="1" w15:restartNumberingAfterBreak="0">
+    <w:nsid w:val="418007A8"/>
+    <w:multiLevelType w:val="hybridMultilevel"/>
+    <w:tmpl w:val="AFFCE934"/>
+    <w:lvl w:ilvl="0" w:tplc="45508E3E">
+      <w:numFmt w:val="bullet"/>
+      <w:lvlText w:val="-"/>
+      <w:lvlJc w:val="left"/>
+      <w:pPr>
+        <w:ind w:left="720" w:hanging="360"/>
+      </w:pPr>
+      <w:rPr>
+        <w:rFonts w:ascii="Calibri" w:eastAsiaTheme="minorHAnsi" w:hAnsi="Calibri" w:cs="Calibri" w:hint="default"/>
+      </w:rPr>
+    </w:lvl>
+    <w:lvl w:ilvl="1" w:tplc="04090003">
+      <w:start w:val="1"/>
+      <w:numFmt w:val="bullet"/>
+      <w:lvlText w:val="o"/>
+      <w:lvlJc w:val="left"/>
+      <w:pPr>
+        <w:ind w:left="1440" w:hanging="360"/>
+      </w:pPr>
+      <w:rPr>
+        <w:rFonts w:ascii="Courier New" w:hAnsi="Courier New" w:cs="Courier New" w:hint="default"/>
+      </w:rPr>
+    </w:lvl>
+    <w:lvl w:ilvl="2" w:tplc="04090005">
+      <w:start w:val="1"/>
+      <w:numFmt w:val="bullet"/>
+      <w:lvlText w:val=""/>
+      <w:lvlJc w:val="left"/>
+      <w:pPr>
+        <w:ind w:left="2160" w:hanging="360"/>
+      </w:pPr>
+      <w:rPr>
+        <w:rFonts w:ascii="Wingdings" w:hAnsi="Wingdings" w:hint="default"/>
+      </w:rPr>
+    </w:lvl>
+    <w:lvl w:ilvl="3" w:tplc="04090001" w:tentative="1">
+      <w:start w:val="1"/>
+      <w:numFmt w:val="bullet"/>
+      <w:lvlText w:val=""/>
+      <w:lvlJc w:val="left"/>
+      <w:pPr>
+        <w:ind w:left="2880" w:hanging="360"/>
+      </w:pPr>
+      <w:rPr>
+        <w:rFonts w:ascii="Symbol" w:hAnsi="Symbol" w:hint="default"/>
+      </w:rPr>
+    </w:lvl>
+    <w:lvl w:ilvl="4" w:tplc="04090003" w:tentative="1">
+      <w:start w:val="1"/>
+      <w:numFmt w:val="bullet"/>
+      <w:lvlText w:val="o"/>
+      <w:lvlJc w:val="left"/>
+      <w:pPr>
+        <w:ind w:left="3600" w:hanging="360"/>
+      </w:pPr>
+      <w:rPr>
+        <w:rFonts w:ascii="Courier New" w:hAnsi="Courier New" w:cs="Courier New" w:hint="default"/>
+      </w:rPr>
+    </w:lvl>
+    <w:lvl w:ilvl="5" w:tplc="04090005" w:tentative="1">
+      <w:start w:val="1"/>
+      <w:numFmt w:val="bullet"/>
+      <w:lvlText w:val=""/>
+      <w:lvlJc w:val="left"/>
+      <w:pPr>
+        <w:ind w:left="4320" w:hanging="360"/>
+      </w:pPr>
+      <w:rPr>
+        <w:rFonts w:ascii="Wingdings" w:hAnsi="Wingdings" w:hint="default"/>
+      </w:rPr>
+    </w:lvl>
+    <w:lvl w:ilvl="6" w:tplc="04090001" w:tentative="1">
+      <w:start w:val="1"/>
+      <w:numFmt w:val="bullet"/>
+      <w:lvlText w:val=""/>
+      <w:lvlJc w:val="left"/>
+      <w:pPr>
+        <w:ind w:left="5040" w:hanging="360"/>
+      </w:pPr>
+      <w:rPr>
+        <w:rFonts w:ascii="Symbol" w:hAnsi="Symbol" w:hint="default"/>
+      </w:rPr>
+    </w:lvl>
+    <w:lvl w:ilvl="7" w:tplc="04090003" w:tentative="1">
+      <w:start w:val="1"/>
+      <w:numFmt w:val="bullet"/>
+      <w:lvlText w:val="o"/>
+      <w:lvlJc w:val="left"/>
+      <w:pPr>
+        <w:ind w:left="5760" w:hanging="360"/>
+      </w:pPr>
+      <w:rPr>
+        <w:rFonts w:ascii="Courier New" w:hAnsi="Courier New" w:cs="Courier New" w:hint="default"/>
+      </w:rPr>
+    </w:lvl>
+    <w:lvl w:ilvl="8" w:tplc="04090005" w:tentative="1">
+      <w:start w:val="1"/>
+      <w:numFmt w:val="bullet"/>
+      <w:lvlText w:val=""/>
+      <w:lvlJc w:val="left"/>
+      <w:pPr>
+        <w:ind w:left="6480" w:hanging="360"/>
+      </w:pPr>
+      <w:rPr>
+        <w:rFonts w:ascii="Wingdings" w:hAnsi="Wingdings" w:hint="default"/>
+      </w:rPr>
+    </w:lvl>
+  </w:abstractNum>
   <w:num w:numId="1">
     <w:abstractNumId w:val="0"/>
+  </w:num>
+  <w:num w:numId="2">
+    <w:abstractNumId w:val="1"/>
   </w:num>
 </w:numbering>
 </file>
@@ -1102,7 +1721,6 @@
     <w:name w:val="Hyperlink"/>
     <w:basedOn w:val="DefaultParagraphFont"/>
     <w:uiPriority w:val="99"/>
-    <w:semiHidden/>
     <w:unhideWhenUsed/>
     <w:rsid w:val="00916470"/>
     <w:rPr>
@@ -1120,6 +1738,28 @@
       <w:ind w:left="720"/>
       <w:contextualSpacing/>
     </w:pPr>
+  </w:style>
+  <w:style w:type="character" w:styleId="PlaceholderText">
+    <w:name w:val="Placeholder Text"/>
+    <w:basedOn w:val="DefaultParagraphFont"/>
+    <w:uiPriority w:val="99"/>
+    <w:semiHidden/>
+    <w:rsid w:val="00C507EF"/>
+    <w:rPr>
+      <w:color w:val="808080"/>
+    </w:rPr>
+  </w:style>
+  <w:style w:type="character" w:styleId="UnresolvedMention">
+    <w:name w:val="Unresolved Mention"/>
+    <w:basedOn w:val="DefaultParagraphFont"/>
+    <w:uiPriority w:val="99"/>
+    <w:semiHidden/>
+    <w:unhideWhenUsed/>
+    <w:rsid w:val="00E03BCA"/>
+    <w:rPr>
+      <w:color w:val="605E5C"/>
+      <w:shd w:val="clear" w:color="auto" w:fill="E1DFDD"/>
+    </w:rPr>
   </w:style>
 </w:styles>
 </file>

</xml_diff>

<commit_message>
added bayesian optimization and worked on pipeline
</commit_message>
<xml_diff>
--- a/Existing Literature.docx
+++ b/Existing Literature.docx
@@ -95,7 +95,15 @@
         </w:numPr>
       </w:pPr>
       <w:r>
-        <w:t xml:space="preserve">How can we use re-sampling simulation techniques to simulate and replicate observations </w:t>
+        <w:t xml:space="preserve">How can we use re-sampling simulation techniques to simulate and replicate </w:t>
+      </w:r>
+      <w:proofErr w:type="gramStart"/>
+      <w:r>
+        <w:t>observations</w:t>
+      </w:r>
+      <w:proofErr w:type="gramEnd"/>
+      <w:r>
+        <w:t xml:space="preserve"> </w:t>
       </w:r>
     </w:p>
     <w:p>
@@ -204,7 +212,15 @@
         </w:numPr>
       </w:pPr>
       <w:r>
-        <w:t>R and alpha represent a rates – they’re positive</w:t>
+        <w:t xml:space="preserve">R and alpha represent a </w:t>
+      </w:r>
+      <w:proofErr w:type="gramStart"/>
+      <w:r>
+        <w:t>rates</w:t>
+      </w:r>
+      <w:proofErr w:type="gramEnd"/>
+      <w:r>
+        <w:t xml:space="preserve"> – they’re positive</w:t>
       </w:r>
     </w:p>
     <w:p>
@@ -584,7 +600,23 @@
         </w:numPr>
       </w:pPr>
       <w:r>
-        <w:t>It’s reasonable to assume that Y = Lt + Nt where Lt is some linear correlation structure captured by the model and Nt is some non-linear structure</w:t>
+        <w:t xml:space="preserve">It’s reasonable to assume that Y = Lt + </w:t>
+      </w:r>
+      <w:proofErr w:type="spellStart"/>
+      <w:r>
+        <w:t>Nt</w:t>
+      </w:r>
+      <w:proofErr w:type="spellEnd"/>
+      <w:r>
+        <w:t xml:space="preserve"> where Lt is some linear correlation structure captured by the model and </w:t>
+      </w:r>
+      <w:proofErr w:type="spellStart"/>
+      <w:r>
+        <w:t>Nt</w:t>
+      </w:r>
+      <w:proofErr w:type="spellEnd"/>
+      <w:r>
+        <w:t xml:space="preserve"> is some non-linear structure</w:t>
       </w:r>
     </w:p>
     <w:p>
@@ -734,7 +766,20 @@
         </w:numPr>
       </w:pPr>
       <w:r>
-        <w:t>For a fitted distribution p(x), calculate the value of observing ct  (last recorded number of monthly cases) as that or higher by doing</w:t>
+        <w:t xml:space="preserve">For a fitted distribution p(x), calculate the value of observing </w:t>
+      </w:r>
+      <w:proofErr w:type="spellStart"/>
+      <w:proofErr w:type="gramStart"/>
+      <w:r>
+        <w:t>ct</w:t>
+      </w:r>
+      <w:proofErr w:type="spellEnd"/>
+      <w:r>
+        <w:t xml:space="preserve">  (</w:t>
+      </w:r>
+      <w:proofErr w:type="gramEnd"/>
+      <w:r>
+        <w:t>last recorded number of monthly cases) as that or higher by doing</w:t>
       </w:r>
     </w:p>
     <w:p>
@@ -852,7 +897,15 @@
         </w:numPr>
       </w:pPr>
       <w:r>
-        <w:t>calculate key values like mean and finding function of poisson/negative binomial distribution</w:t>
+        <w:t xml:space="preserve">calculate key values like mean and finding function of </w:t>
+      </w:r>
+      <w:proofErr w:type="spellStart"/>
+      <w:r>
+        <w:t>poisson</w:t>
+      </w:r>
+      <w:proofErr w:type="spellEnd"/>
+      <w:r>
+        <w:t>/negative binomial distribution</w:t>
       </w:r>
     </w:p>
     <w:p/>
@@ -1027,11 +1080,16 @@
           <w:numId w:val="2"/>
         </w:numPr>
       </w:pPr>
+      <w:proofErr w:type="spellStart"/>
       <w:r>
         <w:t>Cu</w:t>
       </w:r>
       <w:r>
-        <w:t>sum-based Approach</w:t>
+        <w:t>sum</w:t>
+      </w:r>
+      <w:proofErr w:type="spellEnd"/>
+      <w:r>
+        <w:t>-based Approach</w:t>
       </w:r>
     </w:p>
     <w:p>
@@ -1046,6 +1104,188 @@
         <w:t>Incorporates data from more than just last week (like above two) thus can pick up on outbreaks that build more slowly over time</w:t>
       </w:r>
     </w:p>
+    <w:p/>
+    <w:p>
+      <w:r>
+        <w:t xml:space="preserve">The forecasting bible: </w:t>
+      </w:r>
+      <w:hyperlink r:id="rId32" w:history="1">
+        <w:r>
+          <w:rPr>
+            <w:rStyle w:val="Hyperlink"/>
+          </w:rPr>
+          <w:t>https://otexts.com/fpp2/</w:t>
+        </w:r>
+      </w:hyperlink>
+    </w:p>
+    <w:p/>
+    <w:p>
+      <w:r>
+        <w:t xml:space="preserve">Bayesian Optimization: </w:t>
+      </w:r>
+      <w:hyperlink r:id="rId33" w:history="1">
+        <w:r>
+          <w:rPr>
+            <w:rStyle w:val="Hyperlink"/>
+          </w:rPr>
+          <w:t>https://papers.nips.cc/paper/4522-practical-bayesian-optimization-of-machine-learning-algorithms.pdf</w:t>
+        </w:r>
+      </w:hyperlink>
+    </w:p>
+    <w:p/>
+    <w:p/>
+    <w:p/>
+    <w:p>
+      <w:r>
+        <w:t>Related Work:</w:t>
+      </w:r>
+    </w:p>
+    <w:p>
+      <w:pPr>
+        <w:pStyle w:val="ListParagraph"/>
+        <w:numPr>
+          <w:ilvl w:val="0"/>
+          <w:numId w:val="4"/>
+        </w:numPr>
+      </w:pPr>
+      <w:hyperlink r:id="rId34" w:history="1">
+        <w:r>
+          <w:rPr>
+            <w:rStyle w:val="Hyperlink"/>
+          </w:rPr>
+          <w:t>https://onlinelibrary.wiley.com/doi/epdf/10.1002/sim.5595</w:t>
+        </w:r>
+      </w:hyperlink>
+    </w:p>
+    <w:p>
+      <w:pPr>
+        <w:pStyle w:val="ListParagraph"/>
+        <w:numPr>
+          <w:ilvl w:val="0"/>
+          <w:numId w:val="4"/>
+        </w:numPr>
+      </w:pPr>
+      <w:hyperlink r:id="rId35" w:history="1">
+        <w:r>
+          <w:rPr>
+            <w:rStyle w:val="Hyperlink"/>
+          </w:rPr>
+          <w:t>https://www.nature.com/articles/s41598-019-44469-9.pdf?proof=trueIn</w:t>
+        </w:r>
+      </w:hyperlink>
+    </w:p>
+    <w:p>
+      <w:pPr>
+        <w:pStyle w:val="ListParagraph"/>
+        <w:numPr>
+          <w:ilvl w:val="0"/>
+          <w:numId w:val="4"/>
+        </w:numPr>
+      </w:pPr>
+      <w:hyperlink r:id="rId36" w:history="1">
+        <w:r>
+          <w:rPr>
+            <w:rStyle w:val="Hyperlink"/>
+          </w:rPr>
+          <w:t>https://bmcmedicine.biomedcentral.com/articles/10.1186/s12916-019-1389-3</w:t>
+        </w:r>
+      </w:hyperlink>
+    </w:p>
+    <w:p>
+      <w:pPr>
+        <w:pStyle w:val="ListParagraph"/>
+        <w:numPr>
+          <w:ilvl w:val="0"/>
+          <w:numId w:val="4"/>
+        </w:numPr>
+      </w:pPr>
+      <w:hyperlink r:id="rId37" w:history="1">
+        <w:r>
+          <w:rPr>
+            <w:rStyle w:val="Hyperlink"/>
+          </w:rPr>
+          <w:t>https://www.nature.com/articles/s41467-019-08616-0</w:t>
+        </w:r>
+      </w:hyperlink>
+    </w:p>
+    <w:p>
+      <w:pPr>
+        <w:pStyle w:val="ListParagraph"/>
+        <w:numPr>
+          <w:ilvl w:val="0"/>
+          <w:numId w:val="4"/>
+        </w:numPr>
+      </w:pPr>
+      <w:hyperlink r:id="rId38" w:history="1">
+        <w:r>
+          <w:rPr>
+            <w:rStyle w:val="Hyperlink"/>
+          </w:rPr>
+          <w:t>http://citeseerx.ist.psu.edu/viewdoc/download?doi=10.1.1.462.3756&amp;rep=rep1&amp;type=pdf</w:t>
+        </w:r>
+      </w:hyperlink>
+    </w:p>
+    <w:p>
+      <w:pPr>
+        <w:pStyle w:val="ListParagraph"/>
+        <w:numPr>
+          <w:ilvl w:val="0"/>
+          <w:numId w:val="4"/>
+        </w:numPr>
+      </w:pPr>
+      <w:hyperlink r:id="rId39" w:history="1">
+        <w:r>
+          <w:rPr>
+            <w:rStyle w:val="Hyperlink"/>
+          </w:rPr>
+          <w:t>https://www.frontiersin.org/articles/10.3389/fdata.2020.00004/full</w:t>
+        </w:r>
+      </w:hyperlink>
+    </w:p>
+    <w:p>
+      <w:pPr>
+        <w:pStyle w:val="ListParagraph"/>
+        <w:numPr>
+          <w:ilvl w:val="0"/>
+          <w:numId w:val="4"/>
+        </w:numPr>
+      </w:pPr>
+      <w:hyperlink r:id="rId40" w:history="1">
+        <w:r>
+          <w:rPr>
+            <w:rStyle w:val="Hyperlink"/>
+          </w:rPr>
+          <w:t>https://arxiv.org/pdf/1902.10061.pdf</w:t>
+        </w:r>
+      </w:hyperlink>
+    </w:p>
+    <w:p>
+      <w:pPr>
+        <w:pStyle w:val="ListParagraph"/>
+        <w:numPr>
+          <w:ilvl w:val="0"/>
+          <w:numId w:val="4"/>
+        </w:numPr>
+      </w:pPr>
+      <w:hyperlink r:id="rId41" w:history="1">
+        <w:r>
+          <w:rPr>
+            <w:rStyle w:val="Hyperlink"/>
+          </w:rPr>
+          <w:t>https://arxiv.org/pdf/2004.00959.pdf</w:t>
+        </w:r>
+      </w:hyperlink>
+    </w:p>
+    <w:p>
+      <w:pPr>
+        <w:pStyle w:val="ListParagraph"/>
+        <w:numPr>
+          <w:ilvl w:val="0"/>
+          <w:numId w:val="4"/>
+        </w:numPr>
+      </w:pPr>
+    </w:p>
+    <w:p/>
     <w:sectPr>
       <w:pgSz w:w="12240" w:h="15840"/>
       <w:pgMar w:top="1440" w:right="1440" w:bottom="1440" w:left="1440" w:header="720" w:footer="720" w:gutter="0"/>
@@ -1059,6 +1299,184 @@
 <file path=word/numbering.xml><?xml version="1.0" encoding="utf-8"?>
 <w:numbering xmlns:wpc="http://schemas.microsoft.com/office/word/2010/wordprocessingCanvas" xmlns:cx="http://schemas.microsoft.com/office/drawing/2014/chartex" xmlns:cx1="http://schemas.microsoft.com/office/drawing/2015/9/8/chartex" xmlns:cx2="http://schemas.microsoft.com/office/drawing/2015/10/21/chartex" xmlns:cx3="http://schemas.microsoft.com/office/drawing/2016/5/9/chartex" xmlns:cx4="http://schemas.microsoft.com/office/drawing/2016/5/10/chartex" xmlns:cx5="http://schemas.microsoft.com/office/drawing/2016/5/11/chartex" xmlns:cx6="http://schemas.microsoft.com/office/drawing/2016/5/12/chartex" xmlns:cx7="http://schemas.microsoft.com/office/drawing/2016/5/13/chartex" xmlns:cx8="http://schemas.microsoft.com/office/drawing/2016/5/14/chartex" xmlns:mc="http://schemas.openxmlformats.org/markup-compatibility/2006" xmlns:aink="http://schemas.microsoft.com/office/drawing/2016/ink" xmlns:am3d="http://schemas.microsoft.com/office/drawing/2017/model3d" xmlns:o="urn:schemas-microsoft-com:office:office" xmlns:r="http://schemas.openxmlformats.org/officeDocument/2006/relationships" xmlns:m="http://schemas.openxmlformats.org/officeDocument/2006/math" xmlns:v="urn:schemas-microsoft-com:vml" xmlns:wp14="http://schemas.microsoft.com/office/word/2010/wordprocessingDrawing" xmlns:wp="http://schemas.openxmlformats.org/drawingml/2006/wordprocessingDrawing" xmlns:w10="urn:schemas-microsoft-com:office:word" xmlns:w="http://schemas.openxmlformats.org/wordprocessingml/2006/main" xmlns:w14="http://schemas.microsoft.com/office/word/2010/wordml" xmlns:w15="http://schemas.microsoft.com/office/word/2012/wordml" xmlns:w16cex="http://schemas.microsoft.com/office/word/2018/wordml/cex" xmlns:w16cid="http://schemas.microsoft.com/office/word/2016/wordml/cid" xmlns:w16="http://schemas.microsoft.com/office/word/2018/wordml" xmlns:w16se="http://schemas.microsoft.com/office/word/2015/wordml/symex" xmlns:wpg="http://schemas.microsoft.com/office/word/2010/wordprocessingGroup" xmlns:wpi="http://schemas.microsoft.com/office/word/2010/wordprocessingInk" xmlns:wne="http://schemas.microsoft.com/office/word/2006/wordml" xmlns:wps="http://schemas.microsoft.com/office/word/2010/wordprocessingShape" mc:Ignorable="w14 w15 w16se w16cid w16 w16cex wp14">
   <w:abstractNum w:abstractNumId="0" w15:restartNumberingAfterBreak="0">
+    <w:nsid w:val="09FC2A2C"/>
+    <w:multiLevelType w:val="hybridMultilevel"/>
+    <w:tmpl w:val="3FE252CC"/>
+    <w:lvl w:ilvl="0" w:tplc="0409000F">
+      <w:start w:val="1"/>
+      <w:numFmt w:val="decimal"/>
+      <w:lvlText w:val="%1."/>
+      <w:lvlJc w:val="left"/>
+      <w:pPr>
+        <w:ind w:left="720" w:hanging="360"/>
+      </w:pPr>
+      <w:rPr>
+        <w:rFonts w:hint="default"/>
+      </w:rPr>
+    </w:lvl>
+    <w:lvl w:ilvl="1" w:tplc="04090019" w:tentative="1">
+      <w:start w:val="1"/>
+      <w:numFmt w:val="lowerLetter"/>
+      <w:lvlText w:val="%2."/>
+      <w:lvlJc w:val="left"/>
+      <w:pPr>
+        <w:ind w:left="1440" w:hanging="360"/>
+      </w:pPr>
+    </w:lvl>
+    <w:lvl w:ilvl="2" w:tplc="0409001B" w:tentative="1">
+      <w:start w:val="1"/>
+      <w:numFmt w:val="lowerRoman"/>
+      <w:lvlText w:val="%3."/>
+      <w:lvlJc w:val="right"/>
+      <w:pPr>
+        <w:ind w:left="2160" w:hanging="180"/>
+      </w:pPr>
+    </w:lvl>
+    <w:lvl w:ilvl="3" w:tplc="0409000F" w:tentative="1">
+      <w:start w:val="1"/>
+      <w:numFmt w:val="decimal"/>
+      <w:lvlText w:val="%4."/>
+      <w:lvlJc w:val="left"/>
+      <w:pPr>
+        <w:ind w:left="2880" w:hanging="360"/>
+      </w:pPr>
+    </w:lvl>
+    <w:lvl w:ilvl="4" w:tplc="04090019" w:tentative="1">
+      <w:start w:val="1"/>
+      <w:numFmt w:val="lowerLetter"/>
+      <w:lvlText w:val="%5."/>
+      <w:lvlJc w:val="left"/>
+      <w:pPr>
+        <w:ind w:left="3600" w:hanging="360"/>
+      </w:pPr>
+    </w:lvl>
+    <w:lvl w:ilvl="5" w:tplc="0409001B" w:tentative="1">
+      <w:start w:val="1"/>
+      <w:numFmt w:val="lowerRoman"/>
+      <w:lvlText w:val="%6."/>
+      <w:lvlJc w:val="right"/>
+      <w:pPr>
+        <w:ind w:left="4320" w:hanging="180"/>
+      </w:pPr>
+    </w:lvl>
+    <w:lvl w:ilvl="6" w:tplc="0409000F" w:tentative="1">
+      <w:start w:val="1"/>
+      <w:numFmt w:val="decimal"/>
+      <w:lvlText w:val="%7."/>
+      <w:lvlJc w:val="left"/>
+      <w:pPr>
+        <w:ind w:left="5040" w:hanging="360"/>
+      </w:pPr>
+    </w:lvl>
+    <w:lvl w:ilvl="7" w:tplc="04090019" w:tentative="1">
+      <w:start w:val="1"/>
+      <w:numFmt w:val="lowerLetter"/>
+      <w:lvlText w:val="%8."/>
+      <w:lvlJc w:val="left"/>
+      <w:pPr>
+        <w:ind w:left="5760" w:hanging="360"/>
+      </w:pPr>
+    </w:lvl>
+    <w:lvl w:ilvl="8" w:tplc="0409001B" w:tentative="1">
+      <w:start w:val="1"/>
+      <w:numFmt w:val="lowerRoman"/>
+      <w:lvlText w:val="%9."/>
+      <w:lvlJc w:val="right"/>
+      <w:pPr>
+        <w:ind w:left="6480" w:hanging="180"/>
+      </w:pPr>
+    </w:lvl>
+  </w:abstractNum>
+  <w:abstractNum w:abstractNumId="1" w15:restartNumberingAfterBreak="0">
+    <w:nsid w:val="135B4723"/>
+    <w:multiLevelType w:val="hybridMultilevel"/>
+    <w:tmpl w:val="7FB0EC02"/>
+    <w:lvl w:ilvl="0" w:tplc="0409000F">
+      <w:start w:val="1"/>
+      <w:numFmt w:val="decimal"/>
+      <w:lvlText w:val="%1."/>
+      <w:lvlJc w:val="left"/>
+      <w:pPr>
+        <w:ind w:left="720" w:hanging="360"/>
+      </w:pPr>
+      <w:rPr>
+        <w:rFonts w:hint="default"/>
+      </w:rPr>
+    </w:lvl>
+    <w:lvl w:ilvl="1" w:tplc="04090019" w:tentative="1">
+      <w:start w:val="1"/>
+      <w:numFmt w:val="lowerLetter"/>
+      <w:lvlText w:val="%2."/>
+      <w:lvlJc w:val="left"/>
+      <w:pPr>
+        <w:ind w:left="1440" w:hanging="360"/>
+      </w:pPr>
+    </w:lvl>
+    <w:lvl w:ilvl="2" w:tplc="0409001B" w:tentative="1">
+      <w:start w:val="1"/>
+      <w:numFmt w:val="lowerRoman"/>
+      <w:lvlText w:val="%3."/>
+      <w:lvlJc w:val="right"/>
+      <w:pPr>
+        <w:ind w:left="2160" w:hanging="180"/>
+      </w:pPr>
+    </w:lvl>
+    <w:lvl w:ilvl="3" w:tplc="0409000F" w:tentative="1">
+      <w:start w:val="1"/>
+      <w:numFmt w:val="decimal"/>
+      <w:lvlText w:val="%4."/>
+      <w:lvlJc w:val="left"/>
+      <w:pPr>
+        <w:ind w:left="2880" w:hanging="360"/>
+      </w:pPr>
+    </w:lvl>
+    <w:lvl w:ilvl="4" w:tplc="04090019" w:tentative="1">
+      <w:start w:val="1"/>
+      <w:numFmt w:val="lowerLetter"/>
+      <w:lvlText w:val="%5."/>
+      <w:lvlJc w:val="left"/>
+      <w:pPr>
+        <w:ind w:left="3600" w:hanging="360"/>
+      </w:pPr>
+    </w:lvl>
+    <w:lvl w:ilvl="5" w:tplc="0409001B" w:tentative="1">
+      <w:start w:val="1"/>
+      <w:numFmt w:val="lowerRoman"/>
+      <w:lvlText w:val="%6."/>
+      <w:lvlJc w:val="right"/>
+      <w:pPr>
+        <w:ind w:left="4320" w:hanging="180"/>
+      </w:pPr>
+    </w:lvl>
+    <w:lvl w:ilvl="6" w:tplc="0409000F" w:tentative="1">
+      <w:start w:val="1"/>
+      <w:numFmt w:val="decimal"/>
+      <w:lvlText w:val="%7."/>
+      <w:lvlJc w:val="left"/>
+      <w:pPr>
+        <w:ind w:left="5040" w:hanging="360"/>
+      </w:pPr>
+    </w:lvl>
+    <w:lvl w:ilvl="7" w:tplc="04090019" w:tentative="1">
+      <w:start w:val="1"/>
+      <w:numFmt w:val="lowerLetter"/>
+      <w:lvlText w:val="%8."/>
+      <w:lvlJc w:val="left"/>
+      <w:pPr>
+        <w:ind w:left="5760" w:hanging="360"/>
+      </w:pPr>
+    </w:lvl>
+    <w:lvl w:ilvl="8" w:tplc="0409001B" w:tentative="1">
+      <w:start w:val="1"/>
+      <w:numFmt w:val="lowerRoman"/>
+      <w:lvlText w:val="%9."/>
+      <w:lvlJc w:val="right"/>
+      <w:pPr>
+        <w:ind w:left="6480" w:hanging="180"/>
+      </w:pPr>
+    </w:lvl>
+  </w:abstractNum>
+  <w:abstractNum w:abstractNumId="2" w15:restartNumberingAfterBreak="0">
     <w:nsid w:val="338D7401"/>
     <w:multiLevelType w:val="hybridMultilevel"/>
     <w:tmpl w:val="532AFDC4"/>
@@ -1170,7 +1588,7 @@
       </w:rPr>
     </w:lvl>
   </w:abstractNum>
-  <w:abstractNum w:abstractNumId="1" w15:restartNumberingAfterBreak="0">
+  <w:abstractNum w:abstractNumId="3" w15:restartNumberingAfterBreak="0">
     <w:nsid w:val="418007A8"/>
     <w:multiLevelType w:val="hybridMultilevel"/>
     <w:tmpl w:val="AFFCE934"/>
@@ -1283,10 +1701,16 @@
     </w:lvl>
   </w:abstractNum>
   <w:num w:numId="1">
-    <w:abstractNumId w:val="0"/>
+    <w:abstractNumId w:val="2"/>
   </w:num>
   <w:num w:numId="2">
+    <w:abstractNumId w:val="3"/>
+  </w:num>
+  <w:num w:numId="3">
     <w:abstractNumId w:val="1"/>
+  </w:num>
+  <w:num w:numId="4">
+    <w:abstractNumId w:val="0"/>
   </w:num>
 </w:numbering>
 </file>

</xml_diff>

<commit_message>
building longformers for multilabel classification
</commit_message>
<xml_diff>
--- a/Existing Literature.docx
+++ b/Existing Literature.docx
@@ -95,7 +95,15 @@
         </w:numPr>
       </w:pPr>
       <w:r>
-        <w:t xml:space="preserve">How can we use re-sampling simulation techniques to simulate and replicate observations </w:t>
+        <w:t xml:space="preserve">How can we use re-sampling simulation techniques to simulate and replicate </w:t>
+      </w:r>
+      <w:proofErr w:type="gramStart"/>
+      <w:r>
+        <w:t>observations</w:t>
+      </w:r>
+      <w:proofErr w:type="gramEnd"/>
+      <w:r>
+        <w:t xml:space="preserve"> </w:t>
       </w:r>
     </w:p>
     <w:p>
@@ -204,7 +212,15 @@
         </w:numPr>
       </w:pPr>
       <w:r>
-        <w:t>R and alpha represent a rates – they’re positive</w:t>
+        <w:t xml:space="preserve">R and alpha represent a </w:t>
+      </w:r>
+      <w:proofErr w:type="gramStart"/>
+      <w:r>
+        <w:t>rates</w:t>
+      </w:r>
+      <w:proofErr w:type="gramEnd"/>
+      <w:r>
+        <w:t xml:space="preserve"> – they’re positive</w:t>
       </w:r>
     </w:p>
     <w:p>
@@ -584,7 +600,23 @@
         </w:numPr>
       </w:pPr>
       <w:r>
-        <w:t>It’s reasonable to assume that Y = Lt + Nt where Lt is some linear correlation structure captured by the model and Nt is some non-linear structure</w:t>
+        <w:t xml:space="preserve">It’s reasonable to assume that Y = Lt + </w:t>
+      </w:r>
+      <w:proofErr w:type="spellStart"/>
+      <w:r>
+        <w:t>Nt</w:t>
+      </w:r>
+      <w:proofErr w:type="spellEnd"/>
+      <w:r>
+        <w:t xml:space="preserve"> where Lt is some linear correlation structure captured by the model and </w:t>
+      </w:r>
+      <w:proofErr w:type="spellStart"/>
+      <w:r>
+        <w:t>Nt</w:t>
+      </w:r>
+      <w:proofErr w:type="spellEnd"/>
+      <w:r>
+        <w:t xml:space="preserve"> is some non-linear structure</w:t>
       </w:r>
     </w:p>
     <w:p>
@@ -734,7 +766,20 @@
         </w:numPr>
       </w:pPr>
       <w:r>
-        <w:t>For a fitted distribution p(x), calculate the value of observing ct  (last recorded number of monthly cases) as that or higher by doing</w:t>
+        <w:t xml:space="preserve">For a fitted distribution p(x), calculate the value of observing </w:t>
+      </w:r>
+      <w:proofErr w:type="spellStart"/>
+      <w:proofErr w:type="gramStart"/>
+      <w:r>
+        <w:t>ct</w:t>
+      </w:r>
+      <w:proofErr w:type="spellEnd"/>
+      <w:r>
+        <w:t xml:space="preserve">  (</w:t>
+      </w:r>
+      <w:proofErr w:type="gramEnd"/>
+      <w:r>
+        <w:t>last recorded number of monthly cases) as that or higher by doing</w:t>
       </w:r>
     </w:p>
     <w:p>
@@ -852,7 +897,15 @@
         </w:numPr>
       </w:pPr>
       <w:r>
-        <w:t>calculate key values like mean and finding function of poisson/negative binomial distribution</w:t>
+        <w:t xml:space="preserve">calculate key values like mean and finding function of </w:t>
+      </w:r>
+      <w:proofErr w:type="spellStart"/>
+      <w:r>
+        <w:t>poisson</w:t>
+      </w:r>
+      <w:proofErr w:type="spellEnd"/>
+      <w:r>
+        <w:t>/negative binomial distribution</w:t>
       </w:r>
     </w:p>
     <w:p/>
@@ -888,9 +941,46 @@
     <w:p/>
     <w:p>
       <w:r>
+        <w:t>Optimizing Prophet Helper Blogs:</w:t>
+      </w:r>
+    </w:p>
+    <w:p>
+      <w:hyperlink r:id="rId30" w:history="1">
+        <w:r>
+          <w:rPr>
+            <w:rStyle w:val="Hyperlink"/>
+          </w:rPr>
+          <w:t>https://xang1234.github.io/prophet/</w:t>
+        </w:r>
+      </w:hyperlink>
+    </w:p>
+    <w:p>
+      <w:hyperlink r:id="rId31" w:history="1">
+        <w:r>
+          <w:rPr>
+            <w:rStyle w:val="Hyperlink"/>
+          </w:rPr>
+          <w:t>https://towardsdatascience.com/implementing-facebook-prophet-efficiently-c241305405a3</w:t>
+        </w:r>
+      </w:hyperlink>
+    </w:p>
+    <w:p>
+      <w:hyperlink r:id="rId32" w:history="1">
+        <w:r>
+          <w:rPr>
+            <w:rStyle w:val="Hyperlink"/>
+          </w:rPr>
+          <w:t>https://medium.com/spikelab/forecasting-multiples-time-series-using-prophet-in-parallel-2515abd1a245</w:t>
+        </w:r>
+      </w:hyperlink>
+    </w:p>
+    <w:p/>
+    <w:p/>
+    <w:p>
+      <w:r>
         <w:t xml:space="preserve">Surveillance Wrapper Package for Python: </w:t>
       </w:r>
-      <w:hyperlink r:id="rId30" w:history="1">
+      <w:hyperlink r:id="rId33" w:history="1">
         <w:r>
           <w:rPr>
             <w:rStyle w:val="Hyperlink"/>
@@ -1010,7 +1100,7 @@
       <w:r>
         <w:t xml:space="preserve">Examples: Farrington algorithm and its improvement </w:t>
       </w:r>
-      <w:hyperlink r:id="rId31" w:history="1">
+      <w:hyperlink r:id="rId34" w:history="1">
         <w:r>
           <w:rPr>
             <w:rStyle w:val="Hyperlink"/>
@@ -1027,11 +1117,16 @@
           <w:numId w:val="2"/>
         </w:numPr>
       </w:pPr>
+      <w:proofErr w:type="spellStart"/>
       <w:r>
         <w:t>Cu</w:t>
       </w:r>
       <w:r>
-        <w:t>sum-based Approach</w:t>
+        <w:t>sum</w:t>
+      </w:r>
+      <w:proofErr w:type="spellEnd"/>
+      <w:r>
+        <w:t>-based Approach</w:t>
       </w:r>
     </w:p>
     <w:p>
@@ -1051,7 +1146,7 @@
       <w:r>
         <w:t xml:space="preserve">The forecasting bible: </w:t>
       </w:r>
-      <w:hyperlink r:id="rId32" w:history="1">
+      <w:hyperlink r:id="rId35" w:history="1">
         <w:r>
           <w:rPr>
             <w:rStyle w:val="Hyperlink"/>
@@ -1065,7 +1160,7 @@
       <w:r>
         <w:t xml:space="preserve">Bayesian Optimization: </w:t>
       </w:r>
-      <w:hyperlink r:id="rId33" w:history="1">
+      <w:hyperlink r:id="rId36" w:history="1">
         <w:r>
           <w:rPr>
             <w:rStyle w:val="Hyperlink"/>
@@ -1090,7 +1185,7 @@
           <w:numId w:val="4"/>
         </w:numPr>
       </w:pPr>
-      <w:hyperlink r:id="rId34" w:history="1">
+      <w:hyperlink r:id="rId37" w:history="1">
         <w:r>
           <w:rPr>
             <w:rStyle w:val="Hyperlink"/>
@@ -1107,7 +1202,7 @@
           <w:numId w:val="4"/>
         </w:numPr>
       </w:pPr>
-      <w:hyperlink r:id="rId35" w:history="1">
+      <w:hyperlink r:id="rId38" w:history="1">
         <w:r>
           <w:rPr>
             <w:rStyle w:val="Hyperlink"/>
@@ -1124,7 +1219,7 @@
           <w:numId w:val="4"/>
         </w:numPr>
       </w:pPr>
-      <w:hyperlink r:id="rId36" w:history="1">
+      <w:hyperlink r:id="rId39" w:history="1">
         <w:r>
           <w:rPr>
             <w:rStyle w:val="Hyperlink"/>
@@ -1141,7 +1236,7 @@
           <w:numId w:val="4"/>
         </w:numPr>
       </w:pPr>
-      <w:hyperlink r:id="rId37" w:history="1">
+      <w:hyperlink r:id="rId40" w:history="1">
         <w:r>
           <w:rPr>
             <w:rStyle w:val="Hyperlink"/>
@@ -1158,7 +1253,7 @@
           <w:numId w:val="4"/>
         </w:numPr>
       </w:pPr>
-      <w:hyperlink r:id="rId38" w:history="1">
+      <w:hyperlink r:id="rId41" w:history="1">
         <w:r>
           <w:rPr>
             <w:rStyle w:val="Hyperlink"/>
@@ -1175,7 +1270,7 @@
           <w:numId w:val="4"/>
         </w:numPr>
       </w:pPr>
-      <w:hyperlink r:id="rId39" w:history="1">
+      <w:hyperlink r:id="rId42" w:history="1">
         <w:r>
           <w:rPr>
             <w:rStyle w:val="Hyperlink"/>
@@ -1192,7 +1287,7 @@
           <w:numId w:val="4"/>
         </w:numPr>
       </w:pPr>
-      <w:hyperlink r:id="rId40" w:history="1">
+      <w:hyperlink r:id="rId43" w:history="1">
         <w:r>
           <w:rPr>
             <w:rStyle w:val="Hyperlink"/>
@@ -1209,7 +1304,7 @@
           <w:numId w:val="4"/>
         </w:numPr>
       </w:pPr>
-      <w:hyperlink r:id="rId41" w:history="1">
+      <w:hyperlink r:id="rId44" w:history="1">
         <w:r>
           <w:rPr>
             <w:rStyle w:val="Hyperlink"/>
@@ -1244,7 +1339,7 @@
       </w:r>
     </w:p>
     <w:p>
-      <w:hyperlink r:id="rId42" w:history="1">
+      <w:hyperlink r:id="rId45" w:history="1">
         <w:r>
           <w:rPr>
             <w:rStyle w:val="Hyperlink"/>
@@ -1266,6 +1361,44 @@
         <w:t xml:space="preserve"> Torri et. al (2011)</w:t>
       </w:r>
     </w:p>
+    <w:p/>
+    <w:p/>
+    <w:p>
+      <w:r>
+        <w:t xml:space="preserve">Finetuning a BERT model on domain-specific text - </w:t>
+      </w:r>
+      <w:hyperlink r:id="rId46" w:history="1">
+        <w:r>
+          <w:rPr>
+            <w:rStyle w:val="Hyperlink"/>
+          </w:rPr>
+          <w:t>https://medium.com/skilai/language-model-fine-tuning-for-pre-trained-transformers-b7262774a7ee</w:t>
+        </w:r>
+      </w:hyperlink>
+    </w:p>
+    <w:p/>
+    <w:p>
+      <w:hyperlink r:id="rId47" w:history="1">
+        <w:r>
+          <w:rPr>
+            <w:rStyle w:val="Hyperlink"/>
+          </w:rPr>
+          <w:t>https://www.who.int/immunization/research/development/DefeatingMeningitisRoadmap.pdf</w:t>
+        </w:r>
+      </w:hyperlink>
+    </w:p>
+    <w:p/>
+    <w:p>
+      <w:hyperlink r:id="rId48" w:history="1">
+        <w:r>
+          <w:rPr>
+            <w:rStyle w:val="Hyperlink"/>
+          </w:rPr>
+          <w:t>https://www.who.int/immunization/research/Defeating_meningitis_2030_TTFJuly2018_report.pdf?ua=1</w:t>
+        </w:r>
+      </w:hyperlink>
+    </w:p>
+    <w:p/>
     <w:p/>
     <w:sectPr>
       <w:pgSz w:w="12240" w:h="15840"/>

</xml_diff>

<commit_message>
added threshold code for BERT
</commit_message>
<xml_diff>
--- a/Existing Literature.docx
+++ b/Existing Literature.docx
@@ -4,17 +4,98 @@
   <w:body>
     <w:p>
       <w:r>
+        <w:t xml:space="preserve">Thorough history of everything that has happened with meningitis by WHO - </w:t>
+      </w:r>
+      <w:hyperlink r:id="rId5" w:history="1">
+        <w:r>
+          <w:rPr>
+            <w:rStyle w:val="Hyperlink"/>
+          </w:rPr>
+          <w:t>https://www.who.int/csr/resources/publications/meningitis/whoemcbac983.pdf?ua=1</w:t>
+        </w:r>
+      </w:hyperlink>
+    </w:p>
+    <w:p/>
+    <w:p>
+      <w:r>
+        <w:drawing>
+          <wp:inline distT="0" distB="0" distL="0" distR="0" wp14:anchorId="37170A09" wp14:editId="532D7C39">
+            <wp:extent cx="5943600" cy="4085590"/>
+            <wp:effectExtent l="0" t="0" r="0" b="3810"/>
+            <wp:docPr id="2" name="Picture 2" descr="A screenshot of a cell phone&#10;&#10;Description automatically generated"/>
+            <wp:cNvGraphicFramePr>
+              <a:graphicFrameLocks xmlns:a="http://schemas.openxmlformats.org/drawingml/2006/main" noChangeAspect="1"/>
+            </wp:cNvGraphicFramePr>
+            <a:graphic xmlns:a="http://schemas.openxmlformats.org/drawingml/2006/main">
+              <a:graphicData uri="http://schemas.openxmlformats.org/drawingml/2006/picture">
+                <pic:pic xmlns:pic="http://schemas.openxmlformats.org/drawingml/2006/picture">
+                  <pic:nvPicPr>
+                    <pic:cNvPr id="1" name=""/>
+                    <pic:cNvPicPr/>
+                  </pic:nvPicPr>
+                  <pic:blipFill>
+                    <a:blip r:embed="rId6"/>
+                    <a:stretch>
+                      <a:fillRect/>
+                    </a:stretch>
+                  </pic:blipFill>
+                  <pic:spPr>
+                    <a:xfrm>
+                      <a:off x="0" y="0"/>
+                      <a:ext cx="5943600" cy="4085590"/>
+                    </a:xfrm>
+                    <a:prstGeom prst="rect">
+                      <a:avLst/>
+                    </a:prstGeom>
+                  </pic:spPr>
+                </pic:pic>
+              </a:graphicData>
+            </a:graphic>
+          </wp:inline>
+        </w:drawing>
+      </w:r>
+    </w:p>
+    <w:p/>
+    <w:p>
+      <w:pPr>
+        <w:pStyle w:val="ListParagraph"/>
+        <w:numPr>
+          <w:ilvl w:val="0"/>
+          <w:numId w:val="5"/>
+        </w:numPr>
+      </w:pPr>
+      <w:r>
+        <w:t>Time series is sufficient (don’t need other environmental factors)</w:t>
+      </w:r>
+    </w:p>
+    <w:p/>
+    <w:p>
+      <w:r>
         <w:t>Bayesian network</w:t>
       </w:r>
     </w:p>
     <w:p>
-      <w:hyperlink r:id="rId5" w:history="1">
+      <w:hyperlink r:id="rId7" w:history="1">
         <w:r>
           <w:rPr>
             <w:color w:val="0000FF"/>
             <w:u w:val="single"/>
           </w:rPr>
-          <w:t>https://www.who.int/bulletin/volumes/90/6/11-086009.pdf</w:t>
+          <w:t>https://www.who.int/bull</w:t>
+        </w:r>
+        <w:r>
+          <w:rPr>
+            <w:color w:val="0000FF"/>
+            <w:u w:val="single"/>
+          </w:rPr>
+          <w:t>e</w:t>
+        </w:r>
+        <w:r>
+          <w:rPr>
+            <w:color w:val="0000FF"/>
+            <w:u w:val="single"/>
+          </w:rPr>
+          <w:t>tin/volumes/90/6/11-086009.pdf</w:t>
         </w:r>
       </w:hyperlink>
     </w:p>
@@ -95,15 +176,7 @@
         </w:numPr>
       </w:pPr>
       <w:r>
-        <w:t xml:space="preserve">How can we use re-sampling simulation techniques to simulate and replicate </w:t>
-      </w:r>
-      <w:proofErr w:type="gramStart"/>
-      <w:r>
-        <w:t>observations</w:t>
-      </w:r>
-      <w:proofErr w:type="gramEnd"/>
-      <w:r>
-        <w:t xml:space="preserve"> </w:t>
+        <w:t xml:space="preserve">How can we use re-sampling simulation techniques to simulate and replicate observations </w:t>
       </w:r>
     </w:p>
     <w:p>
@@ -125,7 +198,7 @@
       </w:r>
     </w:p>
     <w:p>
-      <w:hyperlink r:id="rId6" w:history="1">
+      <w:hyperlink r:id="rId8" w:history="1">
         <w:r>
           <w:rPr>
             <w:color w:val="0000FF"/>
@@ -181,7 +254,7 @@
                     <pic:cNvPicPr/>
                   </pic:nvPicPr>
                   <pic:blipFill>
-                    <a:blip r:embed="rId7"/>
+                    <a:blip r:embed="rId9"/>
                     <a:stretch>
                       <a:fillRect/>
                     </a:stretch>
@@ -212,15 +285,7 @@
         </w:numPr>
       </w:pPr>
       <w:r>
-        <w:t xml:space="preserve">R and alpha represent a </w:t>
-      </w:r>
-      <w:proofErr w:type="gramStart"/>
-      <w:r>
-        <w:t>rates</w:t>
-      </w:r>
-      <w:proofErr w:type="gramEnd"/>
-      <w:r>
-        <w:t xml:space="preserve"> – they’re positive</w:t>
+        <w:t>R and alpha represent a rates – they’re positive</w:t>
       </w:r>
     </w:p>
     <w:p>
@@ -242,7 +307,7 @@
       </w:r>
     </w:p>
     <w:p>
-      <w:hyperlink r:id="rId8" w:history="1">
+      <w:hyperlink r:id="rId10" w:history="1">
         <w:r>
           <w:rPr>
             <w:color w:val="0000FF"/>
@@ -259,7 +324,7 @@
       </w:r>
     </w:p>
     <w:p>
-      <w:hyperlink r:id="rId9" w:history="1">
+      <w:hyperlink r:id="rId11" w:history="1">
         <w:r>
           <w:rPr>
             <w:color w:val="0000FF"/>
@@ -277,7 +342,7 @@
       </w:r>
     </w:p>
     <w:p>
-      <w:hyperlink r:id="rId10" w:history="1">
+      <w:hyperlink r:id="rId12" w:history="1">
         <w:r>
           <w:rPr>
             <w:color w:val="0000FF"/>
@@ -289,7 +354,7 @@
     </w:p>
     <w:p/>
     <w:p>
-      <w:hyperlink r:id="rId11" w:history="1">
+      <w:hyperlink r:id="rId13" w:history="1">
         <w:r>
           <w:rPr>
             <w:color w:val="0000FF"/>
@@ -306,7 +371,7 @@
       </w:r>
     </w:p>
     <w:p>
-      <w:hyperlink r:id="rId12" w:history="1">
+      <w:hyperlink r:id="rId14" w:history="1">
         <w:r>
           <w:rPr>
             <w:color w:val="0000FF"/>
@@ -323,7 +388,7 @@
       </w:r>
     </w:p>
     <w:p>
-      <w:hyperlink r:id="rId13" w:history="1">
+      <w:hyperlink r:id="rId15" w:history="1">
         <w:r>
           <w:rPr>
             <w:color w:val="0000FF"/>
@@ -337,11 +402,12 @@
     <w:p/>
     <w:p>
       <w:r>
+        <w:lastRenderedPageBreak/>
         <w:t>Specific Meningitis</w:t>
       </w:r>
     </w:p>
     <w:p>
-      <w:hyperlink r:id="rId14" w:history="1">
+      <w:hyperlink r:id="rId16" w:history="1">
         <w:r>
           <w:rPr>
             <w:color w:val="0000FF"/>
@@ -351,6 +417,22 @@
         </w:r>
       </w:hyperlink>
     </w:p>
+    <w:p/>
+    <w:p/>
+    <w:p>
+      <w:r>
+        <w:t xml:space="preserve">** Updated meningitis portal </w:t>
+      </w:r>
+      <w:hyperlink r:id="rId17" w:history="1">
+        <w:r>
+          <w:rPr>
+            <w:rStyle w:val="Hyperlink"/>
+          </w:rPr>
+          <w:t>https://www.who.int/data/gho/data/indicators/indicator-details/GHO/number-of-suspected-meningitis-cases-reported</w:t>
+        </w:r>
+      </w:hyperlink>
+    </w:p>
+    <w:p/>
     <w:p/>
     <w:p>
       <w:pPr>
@@ -367,7 +449,7 @@
           <w:rStyle w:val="Hyperlink"/>
         </w:rPr>
       </w:pPr>
-      <w:hyperlink r:id="rId15" w:history="1">
+      <w:hyperlink r:id="rId18" w:history="1">
         <w:r>
           <w:rPr>
             <w:rStyle w:val="Hyperlink"/>
@@ -390,7 +472,7 @@
       </w:r>
     </w:p>
     <w:p>
-      <w:hyperlink r:id="rId16" w:history="1">
+      <w:hyperlink r:id="rId19" w:history="1">
         <w:r>
           <w:rPr>
             <w:rStyle w:val="Hyperlink"/>
@@ -412,7 +494,7 @@
       </w:r>
     </w:p>
     <w:p>
-      <w:hyperlink r:id="rId17" w:history="1">
+      <w:hyperlink r:id="rId20" w:history="1">
         <w:r>
           <w:rPr>
             <w:rStyle w:val="Hyperlink"/>
@@ -427,7 +509,7 @@
       </w:r>
     </w:p>
     <w:p>
-      <w:hyperlink r:id="rId18" w:history="1">
+      <w:hyperlink r:id="rId21" w:history="1">
         <w:r>
           <w:rPr>
             <w:rStyle w:val="Hyperlink"/>
@@ -444,7 +526,7 @@
       </w:r>
     </w:p>
     <w:p>
-      <w:hyperlink r:id="rId19" w:history="1">
+      <w:hyperlink r:id="rId22" w:history="1">
         <w:r>
           <w:rPr>
             <w:rStyle w:val="Hyperlink"/>
@@ -461,7 +543,7 @@
       </w:r>
     </w:p>
     <w:p>
-      <w:hyperlink r:id="rId20" w:history="1">
+      <w:hyperlink r:id="rId23" w:history="1">
         <w:r>
           <w:rPr>
             <w:rStyle w:val="Hyperlink"/>
@@ -471,7 +553,7 @@
       </w:hyperlink>
     </w:p>
     <w:p>
-      <w:hyperlink r:id="rId21" w:history="1">
+      <w:hyperlink r:id="rId24" w:history="1">
         <w:r>
           <w:rPr>
             <w:rStyle w:val="Hyperlink"/>
@@ -520,7 +602,7 @@
     <w:p/>
     <w:p/>
     <w:p>
-      <w:hyperlink r:id="rId22" w:history="1">
+      <w:hyperlink r:id="rId25" w:history="1">
         <w:r>
           <w:rPr>
             <w:color w:val="0000FF"/>
@@ -532,7 +614,7 @@
     </w:p>
     <w:p/>
     <w:p>
-      <w:hyperlink r:id="rId23" w:history="1">
+      <w:hyperlink r:id="rId26" w:history="1">
         <w:r>
           <w:rPr>
             <w:rStyle w:val="Hyperlink"/>
@@ -559,7 +641,7 @@
     </w:p>
     <w:p/>
     <w:p>
-      <w:hyperlink r:id="rId24" w:history="1">
+      <w:hyperlink r:id="rId27" w:history="1">
         <w:r>
           <w:rPr>
             <w:rStyle w:val="Hyperlink"/>
@@ -570,7 +652,7 @@
     </w:p>
     <w:p/>
     <w:p>
-      <w:hyperlink r:id="rId25" w:history="1">
+      <w:hyperlink r:id="rId28" w:history="1">
         <w:r>
           <w:rPr>
             <w:rStyle w:val="Hyperlink"/>
@@ -600,23 +682,7 @@
         </w:numPr>
       </w:pPr>
       <w:r>
-        <w:t xml:space="preserve">It’s reasonable to assume that Y = Lt + </w:t>
-      </w:r>
-      <w:proofErr w:type="spellStart"/>
-      <w:r>
-        <w:t>Nt</w:t>
-      </w:r>
-      <w:proofErr w:type="spellEnd"/>
-      <w:r>
-        <w:t xml:space="preserve"> where Lt is some linear correlation structure captured by the model and </w:t>
-      </w:r>
-      <w:proofErr w:type="spellStart"/>
-      <w:r>
-        <w:t>Nt</w:t>
-      </w:r>
-      <w:proofErr w:type="spellEnd"/>
-      <w:r>
-        <w:t xml:space="preserve"> is some non-linear structure</w:t>
+        <w:t>It’s reasonable to assume that Y = Lt + Nt where Lt is some linear correlation structure captured by the model and Nt is some non-linear structure</w:t>
       </w:r>
     </w:p>
     <w:p>
@@ -646,7 +712,7 @@
       </w:r>
     </w:p>
     <w:p>
-      <w:hyperlink r:id="rId26" w:history="1">
+      <w:hyperlink r:id="rId29" w:history="1">
         <w:r>
           <w:rPr>
             <w:rStyle w:val="Hyperlink"/>
@@ -678,7 +744,7 @@
         </w:rPr>
         <w:t>**</w:t>
       </w:r>
-      <w:hyperlink r:id="rId27" w:history="1">
+      <w:hyperlink r:id="rId30" w:history="1">
         <w:r>
           <w:rPr>
             <w:rStyle w:val="Hyperlink"/>
@@ -766,20 +832,7 @@
         </w:numPr>
       </w:pPr>
       <w:r>
-        <w:t xml:space="preserve">For a fitted distribution p(x), calculate the value of observing </w:t>
-      </w:r>
-      <w:proofErr w:type="spellStart"/>
-      <w:proofErr w:type="gramStart"/>
-      <w:r>
-        <w:t>ct</w:t>
-      </w:r>
-      <w:proofErr w:type="spellEnd"/>
-      <w:r>
-        <w:t xml:space="preserve">  (</w:t>
-      </w:r>
-      <w:proofErr w:type="gramEnd"/>
-      <w:r>
-        <w:t>last recorded number of monthly cases) as that or higher by doing</w:t>
+        <w:t>For a fitted distribution p(x), calculate the value of observing ct  (last recorded number of monthly cases) as that or higher by doing</w:t>
       </w:r>
     </w:p>
     <w:p>
@@ -897,15 +950,7 @@
         </w:numPr>
       </w:pPr>
       <w:r>
-        <w:t xml:space="preserve">calculate key values like mean and finding function of </w:t>
-      </w:r>
-      <w:proofErr w:type="spellStart"/>
-      <w:r>
-        <w:t>poisson</w:t>
-      </w:r>
-      <w:proofErr w:type="spellEnd"/>
-      <w:r>
-        <w:t>/negative binomial distribution</w:t>
+        <w:t>calculate key values like mean and finding function of poisson/negative binomial distribution</w:t>
       </w:r>
     </w:p>
     <w:p/>
@@ -914,7 +959,7 @@
       <w:r>
         <w:t xml:space="preserve">Review of everything: </w:t>
       </w:r>
-      <w:hyperlink r:id="rId28" w:history="1">
+      <w:hyperlink r:id="rId31" w:history="1">
         <w:r>
           <w:rPr>
             <w:rStyle w:val="Hyperlink"/>
@@ -928,7 +973,7 @@
       <w:r>
         <w:t xml:space="preserve">Review of probability to understand some of the ^ material </w:t>
       </w:r>
-      <w:hyperlink r:id="rId29" w:history="1">
+      <w:hyperlink r:id="rId32" w:history="1">
         <w:r>
           <w:rPr>
             <w:rStyle w:val="Hyperlink"/>
@@ -945,7 +990,7 @@
       </w:r>
     </w:p>
     <w:p>
-      <w:hyperlink r:id="rId30" w:history="1">
+      <w:hyperlink r:id="rId33" w:history="1">
         <w:r>
           <w:rPr>
             <w:rStyle w:val="Hyperlink"/>
@@ -955,7 +1000,7 @@
       </w:hyperlink>
     </w:p>
     <w:p>
-      <w:hyperlink r:id="rId31" w:history="1">
+      <w:hyperlink r:id="rId34" w:history="1">
         <w:r>
           <w:rPr>
             <w:rStyle w:val="Hyperlink"/>
@@ -965,7 +1010,7 @@
       </w:hyperlink>
     </w:p>
     <w:p>
-      <w:hyperlink r:id="rId32" w:history="1">
+      <w:hyperlink r:id="rId35" w:history="1">
         <w:r>
           <w:rPr>
             <w:rStyle w:val="Hyperlink"/>
@@ -980,7 +1025,7 @@
       <w:r>
         <w:t xml:space="preserve">Surveillance Wrapper Package for Python: </w:t>
       </w:r>
-      <w:hyperlink r:id="rId33" w:history="1">
+      <w:hyperlink r:id="rId36" w:history="1">
         <w:r>
           <w:rPr>
             <w:rStyle w:val="Hyperlink"/>
@@ -1100,7 +1145,7 @@
       <w:r>
         <w:t xml:space="preserve">Examples: Farrington algorithm and its improvement </w:t>
       </w:r>
-      <w:hyperlink r:id="rId34" w:history="1">
+      <w:hyperlink r:id="rId37" w:history="1">
         <w:r>
           <w:rPr>
             <w:rStyle w:val="Hyperlink"/>
@@ -1117,16 +1162,11 @@
           <w:numId w:val="2"/>
         </w:numPr>
       </w:pPr>
-      <w:proofErr w:type="spellStart"/>
       <w:r>
         <w:t>Cu</w:t>
       </w:r>
       <w:r>
-        <w:t>sum</w:t>
-      </w:r>
-      <w:proofErr w:type="spellEnd"/>
-      <w:r>
-        <w:t>-based Approach</w:t>
+        <w:t>sum-based Approach</w:t>
       </w:r>
     </w:p>
     <w:p>
@@ -1146,7 +1186,7 @@
       <w:r>
         <w:t xml:space="preserve">The forecasting bible: </w:t>
       </w:r>
-      <w:hyperlink r:id="rId35" w:history="1">
+      <w:hyperlink r:id="rId38" w:history="1">
         <w:r>
           <w:rPr>
             <w:rStyle w:val="Hyperlink"/>
@@ -1160,7 +1200,7 @@
       <w:r>
         <w:t xml:space="preserve">Bayesian Optimization: </w:t>
       </w:r>
-      <w:hyperlink r:id="rId36" w:history="1">
+      <w:hyperlink r:id="rId39" w:history="1">
         <w:r>
           <w:rPr>
             <w:rStyle w:val="Hyperlink"/>
@@ -1185,7 +1225,7 @@
           <w:numId w:val="4"/>
         </w:numPr>
       </w:pPr>
-      <w:hyperlink r:id="rId37" w:history="1">
+      <w:hyperlink r:id="rId40" w:history="1">
         <w:r>
           <w:rPr>
             <w:rStyle w:val="Hyperlink"/>
@@ -1202,7 +1242,7 @@
           <w:numId w:val="4"/>
         </w:numPr>
       </w:pPr>
-      <w:hyperlink r:id="rId38" w:history="1">
+      <w:hyperlink r:id="rId41" w:history="1">
         <w:r>
           <w:rPr>
             <w:rStyle w:val="Hyperlink"/>
@@ -1219,7 +1259,7 @@
           <w:numId w:val="4"/>
         </w:numPr>
       </w:pPr>
-      <w:hyperlink r:id="rId39" w:history="1">
+      <w:hyperlink r:id="rId42" w:history="1">
         <w:r>
           <w:rPr>
             <w:rStyle w:val="Hyperlink"/>
@@ -1236,12 +1276,24 @@
           <w:numId w:val="4"/>
         </w:numPr>
       </w:pPr>
-      <w:hyperlink r:id="rId40" w:history="1">
-        <w:r>
-          <w:rPr>
-            <w:rStyle w:val="Hyperlink"/>
-          </w:rPr>
-          <w:t>https://www.nature.com/articles/s41467-019-08616-0</w:t>
+      <w:hyperlink r:id="rId43" w:history="1">
+        <w:r>
+          <w:rPr>
+            <w:rStyle w:val="Hyperlink"/>
+          </w:rPr>
+          <w:t>https://www.nature.com/articl</w:t>
+        </w:r>
+        <w:r>
+          <w:rPr>
+            <w:rStyle w:val="Hyperlink"/>
+          </w:rPr>
+          <w:t>e</w:t>
+        </w:r>
+        <w:r>
+          <w:rPr>
+            <w:rStyle w:val="Hyperlink"/>
+          </w:rPr>
+          <w:t>s/s41467-019-08616-0</w:t>
         </w:r>
       </w:hyperlink>
     </w:p>
@@ -1253,7 +1305,7 @@
           <w:numId w:val="4"/>
         </w:numPr>
       </w:pPr>
-      <w:hyperlink r:id="rId41" w:history="1">
+      <w:hyperlink r:id="rId44" w:history="1">
         <w:r>
           <w:rPr>
             <w:rStyle w:val="Hyperlink"/>
@@ -1270,7 +1322,7 @@
           <w:numId w:val="4"/>
         </w:numPr>
       </w:pPr>
-      <w:hyperlink r:id="rId42" w:history="1">
+      <w:hyperlink r:id="rId45" w:history="1">
         <w:r>
           <w:rPr>
             <w:rStyle w:val="Hyperlink"/>
@@ -1287,7 +1339,7 @@
           <w:numId w:val="4"/>
         </w:numPr>
       </w:pPr>
-      <w:hyperlink r:id="rId43" w:history="1">
+      <w:hyperlink r:id="rId46" w:history="1">
         <w:r>
           <w:rPr>
             <w:rStyle w:val="Hyperlink"/>
@@ -1304,7 +1356,7 @@
           <w:numId w:val="4"/>
         </w:numPr>
       </w:pPr>
-      <w:hyperlink r:id="rId44" w:history="1">
+      <w:hyperlink r:id="rId47" w:history="1">
         <w:r>
           <w:rPr>
             <w:rStyle w:val="Hyperlink"/>
@@ -1339,7 +1391,7 @@
       </w:r>
     </w:p>
     <w:p>
-      <w:hyperlink r:id="rId45" w:history="1">
+      <w:hyperlink r:id="rId48" w:history="1">
         <w:r>
           <w:rPr>
             <w:rStyle w:val="Hyperlink"/>
@@ -1367,7 +1419,7 @@
       <w:r>
         <w:t xml:space="preserve">Finetuning a BERT model on domain-specific text - </w:t>
       </w:r>
-      <w:hyperlink r:id="rId46" w:history="1">
+      <w:hyperlink r:id="rId49" w:history="1">
         <w:r>
           <w:rPr>
             <w:rStyle w:val="Hyperlink"/>
@@ -1378,7 +1430,7 @@
     </w:p>
     <w:p/>
     <w:p>
-      <w:hyperlink r:id="rId47" w:history="1">
+      <w:hyperlink r:id="rId50" w:history="1">
         <w:r>
           <w:rPr>
             <w:rStyle w:val="Hyperlink"/>
@@ -1389,7 +1441,7 @@
     </w:p>
     <w:p/>
     <w:p>
-      <w:hyperlink r:id="rId48" w:history="1">
+      <w:hyperlink r:id="rId51" w:history="1">
         <w:r>
           <w:rPr>
             <w:rStyle w:val="Hyperlink"/>
@@ -1398,6 +1450,46 @@
         </w:r>
       </w:hyperlink>
     </w:p>
+    <w:p/>
+    <w:p/>
+    <w:p/>
+    <w:p>
+      <w:r>
+        <w:t>VERY SIMILAR WORK (but targeting flu outbreaks)</w:t>
+      </w:r>
+    </w:p>
+    <w:p>
+      <w:hyperlink r:id="rId52" w:history="1">
+        <w:r>
+          <w:rPr>
+            <w:rStyle w:val="Hyperlink"/>
+          </w:rPr>
+          <w:t>https://scholarworks.bridgeport.edu/xmlui/bitstream/handle/123456789/3967/Efficient%20Text%20Classification%20with%20Linear%20Regression%20Using%20a%20Combination%20of%20Predictors%20for%20Flu%20Outbreak%20Detection.pdf?sequence=1&amp;isAllowed=y</w:t>
+        </w:r>
+      </w:hyperlink>
+    </w:p>
+    <w:p/>
+    <w:p>
+      <w:r>
+        <w:t>accuracy vs. recall vs. precision</w:t>
+      </w:r>
+    </w:p>
+    <w:p/>
+    <w:p/>
+    <w:p>
+      <w:r>
+        <w:t xml:space="preserve">Work trying to predict outbreaks from surveillance reports - </w:t>
+      </w:r>
+      <w:hyperlink r:id="rId53" w:history="1">
+        <w:r>
+          <w:rPr>
+            <w:rStyle w:val="Hyperlink"/>
+          </w:rPr>
+          <w:t>https://www.ncbi.nlm.nih.gov/pmc/articles/PMC4441330/</w:t>
+        </w:r>
+      </w:hyperlink>
+    </w:p>
+    <w:p/>
     <w:p/>
     <w:p/>
     <w:sectPr>
@@ -1591,6 +1683,119 @@
     </w:lvl>
   </w:abstractNum>
   <w:abstractNum w:abstractNumId="2" w15:restartNumberingAfterBreak="0">
+    <w:nsid w:val="1BAB1BFD"/>
+    <w:multiLevelType w:val="hybridMultilevel"/>
+    <w:tmpl w:val="6164D746"/>
+    <w:lvl w:ilvl="0" w:tplc="0756D866">
+      <w:start w:val="1"/>
+      <w:numFmt w:val="bullet"/>
+      <w:lvlText w:val=""/>
+      <w:lvlJc w:val="left"/>
+      <w:pPr>
+        <w:ind w:left="720" w:hanging="360"/>
+      </w:pPr>
+      <w:rPr>
+        <w:rFonts w:ascii="Wingdings" w:eastAsia="Times New Roman" w:hAnsi="Wingdings" w:cs="Times New Roman" w:hint="default"/>
+      </w:rPr>
+    </w:lvl>
+    <w:lvl w:ilvl="1" w:tplc="04090003" w:tentative="1">
+      <w:start w:val="1"/>
+      <w:numFmt w:val="bullet"/>
+      <w:lvlText w:val="o"/>
+      <w:lvlJc w:val="left"/>
+      <w:pPr>
+        <w:ind w:left="1440" w:hanging="360"/>
+      </w:pPr>
+      <w:rPr>
+        <w:rFonts w:ascii="Courier New" w:hAnsi="Courier New" w:cs="Courier New" w:hint="default"/>
+      </w:rPr>
+    </w:lvl>
+    <w:lvl w:ilvl="2" w:tplc="04090005" w:tentative="1">
+      <w:start w:val="1"/>
+      <w:numFmt w:val="bullet"/>
+      <w:lvlText w:val=""/>
+      <w:lvlJc w:val="left"/>
+      <w:pPr>
+        <w:ind w:left="2160" w:hanging="360"/>
+      </w:pPr>
+      <w:rPr>
+        <w:rFonts w:ascii="Wingdings" w:hAnsi="Wingdings" w:hint="default"/>
+      </w:rPr>
+    </w:lvl>
+    <w:lvl w:ilvl="3" w:tplc="04090001" w:tentative="1">
+      <w:start w:val="1"/>
+      <w:numFmt w:val="bullet"/>
+      <w:lvlText w:val=""/>
+      <w:lvlJc w:val="left"/>
+      <w:pPr>
+        <w:ind w:left="2880" w:hanging="360"/>
+      </w:pPr>
+      <w:rPr>
+        <w:rFonts w:ascii="Symbol" w:hAnsi="Symbol" w:hint="default"/>
+      </w:rPr>
+    </w:lvl>
+    <w:lvl w:ilvl="4" w:tplc="04090003" w:tentative="1">
+      <w:start w:val="1"/>
+      <w:numFmt w:val="bullet"/>
+      <w:lvlText w:val="o"/>
+      <w:lvlJc w:val="left"/>
+      <w:pPr>
+        <w:ind w:left="3600" w:hanging="360"/>
+      </w:pPr>
+      <w:rPr>
+        <w:rFonts w:ascii="Courier New" w:hAnsi="Courier New" w:cs="Courier New" w:hint="default"/>
+      </w:rPr>
+    </w:lvl>
+    <w:lvl w:ilvl="5" w:tplc="04090005" w:tentative="1">
+      <w:start w:val="1"/>
+      <w:numFmt w:val="bullet"/>
+      <w:lvlText w:val=""/>
+      <w:lvlJc w:val="left"/>
+      <w:pPr>
+        <w:ind w:left="4320" w:hanging="360"/>
+      </w:pPr>
+      <w:rPr>
+        <w:rFonts w:ascii="Wingdings" w:hAnsi="Wingdings" w:hint="default"/>
+      </w:rPr>
+    </w:lvl>
+    <w:lvl w:ilvl="6" w:tplc="04090001" w:tentative="1">
+      <w:start w:val="1"/>
+      <w:numFmt w:val="bullet"/>
+      <w:lvlText w:val=""/>
+      <w:lvlJc w:val="left"/>
+      <w:pPr>
+        <w:ind w:left="5040" w:hanging="360"/>
+      </w:pPr>
+      <w:rPr>
+        <w:rFonts w:ascii="Symbol" w:hAnsi="Symbol" w:hint="default"/>
+      </w:rPr>
+    </w:lvl>
+    <w:lvl w:ilvl="7" w:tplc="04090003" w:tentative="1">
+      <w:start w:val="1"/>
+      <w:numFmt w:val="bullet"/>
+      <w:lvlText w:val="o"/>
+      <w:lvlJc w:val="left"/>
+      <w:pPr>
+        <w:ind w:left="5760" w:hanging="360"/>
+      </w:pPr>
+      <w:rPr>
+        <w:rFonts w:ascii="Courier New" w:hAnsi="Courier New" w:cs="Courier New" w:hint="default"/>
+      </w:rPr>
+    </w:lvl>
+    <w:lvl w:ilvl="8" w:tplc="04090005" w:tentative="1">
+      <w:start w:val="1"/>
+      <w:numFmt w:val="bullet"/>
+      <w:lvlText w:val=""/>
+      <w:lvlJc w:val="left"/>
+      <w:pPr>
+        <w:ind w:left="6480" w:hanging="360"/>
+      </w:pPr>
+      <w:rPr>
+        <w:rFonts w:ascii="Wingdings" w:hAnsi="Wingdings" w:hint="default"/>
+      </w:rPr>
+    </w:lvl>
+  </w:abstractNum>
+  <w:abstractNum w:abstractNumId="3" w15:restartNumberingAfterBreak="0">
     <w:nsid w:val="338D7401"/>
     <w:multiLevelType w:val="hybridMultilevel"/>
     <w:tmpl w:val="532AFDC4"/>
@@ -1702,7 +1907,7 @@
       </w:rPr>
     </w:lvl>
   </w:abstractNum>
-  <w:abstractNum w:abstractNumId="3" w15:restartNumberingAfterBreak="0">
+  <w:abstractNum w:abstractNumId="4" w15:restartNumberingAfterBreak="0">
     <w:nsid w:val="418007A8"/>
     <w:multiLevelType w:val="hybridMultilevel"/>
     <w:tmpl w:val="AFFCE934"/>
@@ -1815,16 +2020,19 @@
     </w:lvl>
   </w:abstractNum>
   <w:num w:numId="1">
-    <w:abstractNumId w:val="2"/>
+    <w:abstractNumId w:val="3"/>
   </w:num>
   <w:num w:numId="2">
-    <w:abstractNumId w:val="3"/>
+    <w:abstractNumId w:val="4"/>
   </w:num>
   <w:num w:numId="3">
     <w:abstractNumId w:val="1"/>
   </w:num>
   <w:num w:numId="4">
     <w:abstractNumId w:val="0"/>
+  </w:num>
+  <w:num w:numId="5">
+    <w:abstractNumId w:val="2"/>
   </w:num>
 </w:numbering>
 </file>

</xml_diff>

<commit_message>
adding matcher for nlp ar/city extractor
</commit_message>
<xml_diff>
--- a/Existing Literature.docx
+++ b/Existing Literature.docx
@@ -176,7 +176,15 @@
         </w:numPr>
       </w:pPr>
       <w:r>
-        <w:t xml:space="preserve">How can we use re-sampling simulation techniques to simulate and replicate observations </w:t>
+        <w:t xml:space="preserve">How can we use re-sampling simulation techniques to simulate and replicate </w:t>
+      </w:r>
+      <w:proofErr w:type="gramStart"/>
+      <w:r>
+        <w:t>observations</w:t>
+      </w:r>
+      <w:proofErr w:type="gramEnd"/>
+      <w:r>
+        <w:t xml:space="preserve"> </w:t>
       </w:r>
     </w:p>
     <w:p>
@@ -285,7 +293,15 @@
         </w:numPr>
       </w:pPr>
       <w:r>
-        <w:t>R and alpha represent a rates – they’re positive</w:t>
+        <w:t xml:space="preserve">R and alpha represent a </w:t>
+      </w:r>
+      <w:proofErr w:type="gramStart"/>
+      <w:r>
+        <w:t>rates</w:t>
+      </w:r>
+      <w:proofErr w:type="gramEnd"/>
+      <w:r>
+        <w:t xml:space="preserve"> – they’re positive</w:t>
       </w:r>
     </w:p>
     <w:p>
@@ -682,7 +698,23 @@
         </w:numPr>
       </w:pPr>
       <w:r>
-        <w:t>It’s reasonable to assume that Y = Lt + Nt where Lt is some linear correlation structure captured by the model and Nt is some non-linear structure</w:t>
+        <w:t xml:space="preserve">It’s reasonable to assume that Y = Lt + </w:t>
+      </w:r>
+      <w:proofErr w:type="spellStart"/>
+      <w:r>
+        <w:t>Nt</w:t>
+      </w:r>
+      <w:proofErr w:type="spellEnd"/>
+      <w:r>
+        <w:t xml:space="preserve"> where Lt is some linear correlation structure captured by the model and </w:t>
+      </w:r>
+      <w:proofErr w:type="spellStart"/>
+      <w:r>
+        <w:t>Nt</w:t>
+      </w:r>
+      <w:proofErr w:type="spellEnd"/>
+      <w:r>
+        <w:t xml:space="preserve"> is some non-linear structure</w:t>
       </w:r>
     </w:p>
     <w:p>
@@ -832,7 +864,20 @@
         </w:numPr>
       </w:pPr>
       <w:r>
-        <w:t>For a fitted distribution p(x), calculate the value of observing ct  (last recorded number of monthly cases) as that or higher by doing</w:t>
+        <w:t xml:space="preserve">For a fitted distribution p(x), calculate the value of observing </w:t>
+      </w:r>
+      <w:proofErr w:type="spellStart"/>
+      <w:proofErr w:type="gramStart"/>
+      <w:r>
+        <w:t>ct</w:t>
+      </w:r>
+      <w:proofErr w:type="spellEnd"/>
+      <w:r>
+        <w:t xml:space="preserve">  (</w:t>
+      </w:r>
+      <w:proofErr w:type="gramEnd"/>
+      <w:r>
+        <w:t>last recorded number of monthly cases) as that or higher by doing</w:t>
       </w:r>
     </w:p>
     <w:p>
@@ -950,7 +995,15 @@
         </w:numPr>
       </w:pPr>
       <w:r>
-        <w:t>calculate key values like mean and finding function of poisson/negative binomial distribution</w:t>
+        <w:t xml:space="preserve">calculate key values like mean and finding function of </w:t>
+      </w:r>
+      <w:proofErr w:type="spellStart"/>
+      <w:r>
+        <w:t>poisson</w:t>
+      </w:r>
+      <w:proofErr w:type="spellEnd"/>
+      <w:r>
+        <w:t>/negative binomial distribution</w:t>
       </w:r>
     </w:p>
     <w:p/>
@@ -1162,11 +1215,16 @@
           <w:numId w:val="2"/>
         </w:numPr>
       </w:pPr>
+      <w:proofErr w:type="spellStart"/>
       <w:r>
         <w:t>Cu</w:t>
       </w:r>
       <w:r>
-        <w:t>sum-based Approach</w:t>
+        <w:t>sum</w:t>
+      </w:r>
+      <w:proofErr w:type="spellEnd"/>
+      <w:r>
+        <w:t>-based Approach</w:t>
       </w:r>
     </w:p>
     <w:p>
@@ -1489,6 +1547,23 @@
         </w:r>
       </w:hyperlink>
     </w:p>
+    <w:p/>
+    <w:p>
+      <w:r>
+        <w:t>Inspiration for creating symbolic natural language understanding framework</w:t>
+      </w:r>
+    </w:p>
+    <w:p>
+      <w:hyperlink r:id="rId54" w:history="1">
+        <w:r>
+          <w:rPr>
+            <w:rStyle w:val="Hyperlink"/>
+          </w:rPr>
+          <w:t>https://arxiv.org/pdf/1909.02209v3.pdf</w:t>
+        </w:r>
+      </w:hyperlink>
+    </w:p>
+    <w:p/>
     <w:p/>
     <w:p/>
     <w:p/>

</xml_diff>